<commit_message>
update writing assingment deadlines
</commit_message>
<xml_diff>
--- a/assignments/writing-assignment-1.docx
+++ b/assignments/writing-assignment-1.docx
@@ -1,6 +1,6 @@
 
 <file path=word/document.xml><?xml version="1.0" encoding="utf-8"?>
-<w:document xmlns:wpc="http://schemas.microsoft.com/office/word/2010/wordprocessingCanvas" xmlns:mc="http://schemas.openxmlformats.org/markup-compatibility/2006" xmlns:o="urn:schemas-microsoft-com:office:office" xmlns:r="http://schemas.openxmlformats.org/officeDocument/2006/relationships" xmlns:m="http://schemas.openxmlformats.org/officeDocument/2006/math" xmlns:v="urn:schemas-microsoft-com:vml" xmlns:wp14="http://schemas.microsoft.com/office/word/2010/wordprocessingDrawing" xmlns:wp="http://schemas.openxmlformats.org/drawingml/2006/wordprocessingDrawing" xmlns:w10="urn:schemas-microsoft-com:office:word" xmlns:w="http://schemas.openxmlformats.org/wordprocessingml/2006/main" xmlns:w14="http://schemas.microsoft.com/office/word/2010/wordml" xmlns:w15="http://schemas.microsoft.com/office/word/2012/wordml" xmlns:wpg="http://schemas.microsoft.com/office/word/2010/wordprocessingGroup" xmlns:wpi="http://schemas.microsoft.com/office/word/2010/wordprocessingInk" xmlns:wne="http://schemas.microsoft.com/office/word/2006/wordml" xmlns:wps="http://schemas.microsoft.com/office/word/2010/wordprocessingShape" mc:Ignorable="w14 w15 wp14">
+<w:document xmlns:wpc="http://schemas.microsoft.com/office/word/2010/wordprocessingCanvas" xmlns:mc="http://schemas.openxmlformats.org/markup-compatibility/2006" xmlns:o="urn:schemas-microsoft-com:office:office" xmlns:r="http://schemas.openxmlformats.org/officeDocument/2006/relationships" xmlns:m="http://schemas.openxmlformats.org/officeDocument/2006/math" xmlns:v="urn:schemas-microsoft-com:vml" xmlns:wp14="http://schemas.microsoft.com/office/word/2010/wordprocessingDrawing" xmlns:wp="http://schemas.openxmlformats.org/drawingml/2006/wordprocessingDrawing" xmlns:w10="urn:schemas-microsoft-com:office:word" xmlns:w="http://schemas.openxmlformats.org/wordprocessingml/2006/main" xmlns:w14="http://schemas.microsoft.com/office/word/2010/wordml" xmlns:wpg="http://schemas.microsoft.com/office/word/2010/wordprocessingGroup" xmlns:wpi="http://schemas.microsoft.com/office/word/2010/wordprocessingInk" xmlns:wne="http://schemas.microsoft.com/office/word/2006/wordml" xmlns:wps="http://schemas.microsoft.com/office/word/2010/wordprocessingShape" mc:Ignorable="w14 wp14">
   <w:body>
     <w:p>
       <w:pPr>
@@ -733,7 +733,21 @@
       </w:r>
       <w:proofErr w:type="spellEnd"/>
       <w:r>
-        <w:t xml:space="preserve"> by noon on Friday, October 13.</w:t>
+        <w:t xml:space="preserve"> </w:t>
+      </w:r>
+      <w:r>
+        <w:t>before class</w:t>
+      </w:r>
+      <w:r>
+        <w:t xml:space="preserve"> on Friday</w:t>
+      </w:r>
+      <w:r>
+        <w:t>, February 28</w:t>
+      </w:r>
+      <w:bookmarkStart w:id="0" w:name="_GoBack"/>
+      <w:bookmarkEnd w:id="0"/>
+      <w:r>
+        <w:t>.</w:t>
       </w:r>
     </w:p>
     <w:p>
@@ -748,7 +762,7 @@
       <w:r>
         <w:t xml:space="preserve">I do not tolerate plagiarism. You can find the Honor System Rules </w:t>
       </w:r>
-      <w:hyperlink r:id="rId8" w:anchor="Plagiarism" w:history="1">
+      <w:hyperlink r:id="rId9" w:anchor="Plagiarism" w:history="1">
         <w:r>
           <w:rPr>
             <w:rStyle w:val="Hyperlink0"/>
@@ -945,17 +959,6 @@
       </w:pPr>
       <w:r>
         <w:t xml:space="preserve">For matters of style, I refer you to the APSA style manual </w:t>
-      </w:r>
-      <w:hyperlink r:id="rId9" w:history="1">
-        <w:r>
-          <w:rPr>
-            <w:rStyle w:val="Hyperlink0"/>
-          </w:rPr>
-          <w:t>here</w:t>
-        </w:r>
-      </w:hyperlink>
-      <w:r>
-        <w:t xml:space="preserve">. For an example of how to format the paper (title, name, sections, references, etc.) see a paper of mine </w:t>
       </w:r>
       <w:hyperlink r:id="rId10" w:history="1">
         <w:r>
@@ -966,6 +969,17 @@
         </w:r>
       </w:hyperlink>
       <w:r>
+        <w:t xml:space="preserve">. For an example of how to format the paper (title, name, sections, references, etc.) see a paper of mine </w:t>
+      </w:r>
+      <w:hyperlink r:id="rId11" w:history="1">
+        <w:r>
+          <w:rPr>
+            <w:rStyle w:val="Hyperlink0"/>
+          </w:rPr>
+          <w:t>here</w:t>
+        </w:r>
+      </w:hyperlink>
+      <w:r>
         <w:t xml:space="preserve"> (you do not need to include an abstract in your paper).</w:t>
       </w:r>
     </w:p>
@@ -974,12 +988,10 @@
         <w:pStyle w:val="Body"/>
         <w:spacing w:after="80"/>
       </w:pPr>
-      <w:bookmarkStart w:id="0" w:name="_GoBack"/>
-      <w:bookmarkEnd w:id="0"/>
     </w:p>
     <w:sectPr>
-      <w:headerReference w:type="default" r:id="rId11"/>
-      <w:footerReference w:type="default" r:id="rId12"/>
+      <w:headerReference w:type="default" r:id="rId12"/>
+      <w:footerReference w:type="default" r:id="rId13"/>
       <w:pgSz w:w="12240" w:h="15840"/>
       <w:pgMar w:top="1440" w:right="1440" w:bottom="1440" w:left="1440" w:header="720" w:footer="864" w:gutter="0"/>
       <w:cols w:space="720"/>
@@ -989,7 +1001,7 @@
 </file>
 
 <file path=word/endnotes.xml><?xml version="1.0" encoding="utf-8"?>
-<w:endnotes xmlns:wpc="http://schemas.microsoft.com/office/word/2010/wordprocessingCanvas" xmlns:mc="http://schemas.openxmlformats.org/markup-compatibility/2006" xmlns:o="urn:schemas-microsoft-com:office:office" xmlns:r="http://schemas.openxmlformats.org/officeDocument/2006/relationships" xmlns:m="http://schemas.openxmlformats.org/officeDocument/2006/math" xmlns:v="urn:schemas-microsoft-com:vml" xmlns:wp14="http://schemas.microsoft.com/office/word/2010/wordprocessingDrawing" xmlns:wp="http://schemas.openxmlformats.org/drawingml/2006/wordprocessingDrawing" xmlns:w10="urn:schemas-microsoft-com:office:word" xmlns:w="http://schemas.openxmlformats.org/wordprocessingml/2006/main" xmlns:w14="http://schemas.microsoft.com/office/word/2010/wordml" xmlns:w15="http://schemas.microsoft.com/office/word/2012/wordml" xmlns:wpg="http://schemas.microsoft.com/office/word/2010/wordprocessingGroup" xmlns:wpi="http://schemas.microsoft.com/office/word/2010/wordprocessingInk" xmlns:wne="http://schemas.microsoft.com/office/word/2006/wordml" xmlns:wps="http://schemas.microsoft.com/office/word/2010/wordprocessingShape" mc:Ignorable="w14 w15 wp14">
+<w:endnotes xmlns:wpc="http://schemas.microsoft.com/office/word/2010/wordprocessingCanvas" xmlns:mc="http://schemas.openxmlformats.org/markup-compatibility/2006" xmlns:o="urn:schemas-microsoft-com:office:office" xmlns:r="http://schemas.openxmlformats.org/officeDocument/2006/relationships" xmlns:m="http://schemas.openxmlformats.org/officeDocument/2006/math" xmlns:v="urn:schemas-microsoft-com:vml" xmlns:wp14="http://schemas.microsoft.com/office/word/2010/wordprocessingDrawing" xmlns:wp="http://schemas.openxmlformats.org/drawingml/2006/wordprocessingDrawing" xmlns:w10="urn:schemas-microsoft-com:office:word" xmlns:w="http://schemas.openxmlformats.org/wordprocessingml/2006/main" xmlns:w14="http://schemas.microsoft.com/office/word/2010/wordml" xmlns:wpg="http://schemas.microsoft.com/office/word/2010/wordprocessingGroup" xmlns:wpi="http://schemas.microsoft.com/office/word/2010/wordprocessingInk" xmlns:wne="http://schemas.microsoft.com/office/word/2006/wordml" xmlns:wps="http://schemas.microsoft.com/office/word/2010/wordprocessingShape" mc:Ignorable="w14 wp14">
   <w:endnote w:type="separator" w:id="-1">
     <w:p>
       <w:r>
@@ -1008,13 +1020,13 @@
 </file>
 
 <file path=word/footer1.xml><?xml version="1.0" encoding="utf-8"?>
-<w:ftr xmlns:wpc="http://schemas.microsoft.com/office/word/2010/wordprocessingCanvas" xmlns:mc="http://schemas.openxmlformats.org/markup-compatibility/2006" xmlns:o="urn:schemas-microsoft-com:office:office" xmlns:r="http://schemas.openxmlformats.org/officeDocument/2006/relationships" xmlns:m="http://schemas.openxmlformats.org/officeDocument/2006/math" xmlns:v="urn:schemas-microsoft-com:vml" xmlns:wp14="http://schemas.microsoft.com/office/word/2010/wordprocessingDrawing" xmlns:wp="http://schemas.openxmlformats.org/drawingml/2006/wordprocessingDrawing" xmlns:w10="urn:schemas-microsoft-com:office:word" xmlns:w="http://schemas.openxmlformats.org/wordprocessingml/2006/main" xmlns:w14="http://schemas.microsoft.com/office/word/2010/wordml" xmlns:w15="http://schemas.microsoft.com/office/word/2012/wordml" xmlns:wpg="http://schemas.microsoft.com/office/word/2010/wordprocessingGroup" xmlns:wpi="http://schemas.microsoft.com/office/word/2010/wordprocessingInk" xmlns:wne="http://schemas.microsoft.com/office/word/2006/wordml" xmlns:wps="http://schemas.microsoft.com/office/word/2010/wordprocessingShape" mc:Ignorable="w14 w15 wp14">
+<w:ftr xmlns:wpc="http://schemas.microsoft.com/office/word/2010/wordprocessingCanvas" xmlns:mc="http://schemas.openxmlformats.org/markup-compatibility/2006" xmlns:o="urn:schemas-microsoft-com:office:office" xmlns:r="http://schemas.openxmlformats.org/officeDocument/2006/relationships" xmlns:m="http://schemas.openxmlformats.org/officeDocument/2006/math" xmlns:v="urn:schemas-microsoft-com:vml" xmlns:wp14="http://schemas.microsoft.com/office/word/2010/wordprocessingDrawing" xmlns:wp="http://schemas.openxmlformats.org/drawingml/2006/wordprocessingDrawing" xmlns:w10="urn:schemas-microsoft-com:office:word" xmlns:w="http://schemas.openxmlformats.org/wordprocessingml/2006/main" xmlns:w14="http://schemas.microsoft.com/office/word/2010/wordml" xmlns:wpg="http://schemas.microsoft.com/office/word/2010/wordprocessingGroup" xmlns:wpi="http://schemas.microsoft.com/office/word/2010/wordprocessingInk" xmlns:wne="http://schemas.microsoft.com/office/word/2006/wordml" xmlns:wps="http://schemas.microsoft.com/office/word/2010/wordprocessingShape" mc:Ignorable="w14 wp14">
   <w:p/>
 </w:ftr>
 </file>
 
 <file path=word/footnotes.xml><?xml version="1.0" encoding="utf-8"?>
-<w:footnotes xmlns:wpc="http://schemas.microsoft.com/office/word/2010/wordprocessingCanvas" xmlns:mc="http://schemas.openxmlformats.org/markup-compatibility/2006" xmlns:o="urn:schemas-microsoft-com:office:office" xmlns:r="http://schemas.openxmlformats.org/officeDocument/2006/relationships" xmlns:m="http://schemas.openxmlformats.org/officeDocument/2006/math" xmlns:v="urn:schemas-microsoft-com:vml" xmlns:wp14="http://schemas.microsoft.com/office/word/2010/wordprocessingDrawing" xmlns:wp="http://schemas.openxmlformats.org/drawingml/2006/wordprocessingDrawing" xmlns:w10="urn:schemas-microsoft-com:office:word" xmlns:w="http://schemas.openxmlformats.org/wordprocessingml/2006/main" xmlns:w14="http://schemas.microsoft.com/office/word/2010/wordml" xmlns:w15="http://schemas.microsoft.com/office/word/2012/wordml" xmlns:wpg="http://schemas.microsoft.com/office/word/2010/wordprocessingGroup" xmlns:wpi="http://schemas.microsoft.com/office/word/2010/wordprocessingInk" xmlns:wne="http://schemas.microsoft.com/office/word/2006/wordml" xmlns:wps="http://schemas.microsoft.com/office/word/2010/wordprocessingShape" mc:Ignorable="w14 w15 wp14">
+<w:footnotes xmlns:wpc="http://schemas.microsoft.com/office/word/2010/wordprocessingCanvas" xmlns:mc="http://schemas.openxmlformats.org/markup-compatibility/2006" xmlns:o="urn:schemas-microsoft-com:office:office" xmlns:r="http://schemas.openxmlformats.org/officeDocument/2006/relationships" xmlns:m="http://schemas.openxmlformats.org/officeDocument/2006/math" xmlns:v="urn:schemas-microsoft-com:vml" xmlns:wp14="http://schemas.microsoft.com/office/word/2010/wordprocessingDrawing" xmlns:wp="http://schemas.openxmlformats.org/drawingml/2006/wordprocessingDrawing" xmlns:w10="urn:schemas-microsoft-com:office:word" xmlns:w="http://schemas.openxmlformats.org/wordprocessingml/2006/main" xmlns:w14="http://schemas.microsoft.com/office/word/2010/wordml" xmlns:wpg="http://schemas.microsoft.com/office/word/2010/wordprocessingGroup" xmlns:wpi="http://schemas.microsoft.com/office/word/2010/wordprocessingInk" xmlns:wne="http://schemas.microsoft.com/office/word/2006/wordml" xmlns:wps="http://schemas.microsoft.com/office/word/2010/wordprocessingShape" mc:Ignorable="w14 wp14">
   <w:footnote w:type="separator" w:id="-1">
     <w:p>
       <w:r>
@@ -1405,20 +1417,20 @@
 </file>
 
 <file path=word/header1.xml><?xml version="1.0" encoding="utf-8"?>
-<w:hdr xmlns:wpc="http://schemas.microsoft.com/office/word/2010/wordprocessingCanvas" xmlns:mc="http://schemas.openxmlformats.org/markup-compatibility/2006" xmlns:o="urn:schemas-microsoft-com:office:office" xmlns:r="http://schemas.openxmlformats.org/officeDocument/2006/relationships" xmlns:m="http://schemas.openxmlformats.org/officeDocument/2006/math" xmlns:v="urn:schemas-microsoft-com:vml" xmlns:wp14="http://schemas.microsoft.com/office/word/2010/wordprocessingDrawing" xmlns:wp="http://schemas.openxmlformats.org/drawingml/2006/wordprocessingDrawing" xmlns:w10="urn:schemas-microsoft-com:office:word" xmlns:w="http://schemas.openxmlformats.org/wordprocessingml/2006/main" xmlns:w14="http://schemas.microsoft.com/office/word/2010/wordml" xmlns:w15="http://schemas.microsoft.com/office/word/2012/wordml" xmlns:wpg="http://schemas.microsoft.com/office/word/2010/wordprocessingGroup" xmlns:wpi="http://schemas.microsoft.com/office/word/2010/wordprocessingInk" xmlns:wne="http://schemas.microsoft.com/office/word/2006/wordml" xmlns:wps="http://schemas.microsoft.com/office/word/2010/wordprocessingShape" mc:Ignorable="w14 w15 wp14">
+<w:hdr xmlns:wpc="http://schemas.microsoft.com/office/word/2010/wordprocessingCanvas" xmlns:mc="http://schemas.openxmlformats.org/markup-compatibility/2006" xmlns:o="urn:schemas-microsoft-com:office:office" xmlns:r="http://schemas.openxmlformats.org/officeDocument/2006/relationships" xmlns:m="http://schemas.openxmlformats.org/officeDocument/2006/math" xmlns:v="urn:schemas-microsoft-com:vml" xmlns:wp14="http://schemas.microsoft.com/office/word/2010/wordprocessingDrawing" xmlns:wp="http://schemas.openxmlformats.org/drawingml/2006/wordprocessingDrawing" xmlns:w10="urn:schemas-microsoft-com:office:word" xmlns:w="http://schemas.openxmlformats.org/wordprocessingml/2006/main" xmlns:w14="http://schemas.microsoft.com/office/word/2010/wordml" xmlns:wpg="http://schemas.microsoft.com/office/word/2010/wordprocessingGroup" xmlns:wpi="http://schemas.microsoft.com/office/word/2010/wordprocessingInk" xmlns:wne="http://schemas.microsoft.com/office/word/2006/wordml" xmlns:wps="http://schemas.microsoft.com/office/word/2010/wordprocessingShape" mc:Ignorable="w14 wp14">
   <w:p/>
 </w:hdr>
 </file>
 
 <file path=word/numbering.xml><?xml version="1.0" encoding="utf-8"?>
-<w:numbering xmlns:wpc="http://schemas.microsoft.com/office/word/2010/wordprocessingCanvas" xmlns:mc="http://schemas.openxmlformats.org/markup-compatibility/2006" xmlns:o="urn:schemas-microsoft-com:office:office" xmlns:r="http://schemas.openxmlformats.org/officeDocument/2006/relationships" xmlns:m="http://schemas.openxmlformats.org/officeDocument/2006/math" xmlns:v="urn:schemas-microsoft-com:vml" xmlns:wp14="http://schemas.microsoft.com/office/word/2010/wordprocessingDrawing" xmlns:wp="http://schemas.openxmlformats.org/drawingml/2006/wordprocessingDrawing" xmlns:w10="urn:schemas-microsoft-com:office:word" xmlns:w="http://schemas.openxmlformats.org/wordprocessingml/2006/main" xmlns:w14="http://schemas.microsoft.com/office/word/2010/wordml" xmlns:w15="http://schemas.microsoft.com/office/word/2012/wordml" xmlns:wpg="http://schemas.microsoft.com/office/word/2010/wordprocessingGroup" xmlns:wpi="http://schemas.microsoft.com/office/word/2010/wordprocessingInk" xmlns:wne="http://schemas.microsoft.com/office/word/2006/wordml" xmlns:wps="http://schemas.microsoft.com/office/word/2010/wordprocessingShape" mc:Ignorable="w14 w15 wp14">
-  <w:abstractNum w:abstractNumId="0" w15:restartNumberingAfterBreak="0">
+<w:numbering xmlns:wpc="http://schemas.microsoft.com/office/word/2010/wordprocessingCanvas" xmlns:mc="http://schemas.openxmlformats.org/markup-compatibility/2006" xmlns:o="urn:schemas-microsoft-com:office:office" xmlns:r="http://schemas.openxmlformats.org/officeDocument/2006/relationships" xmlns:m="http://schemas.openxmlformats.org/officeDocument/2006/math" xmlns:v="urn:schemas-microsoft-com:vml" xmlns:wp14="http://schemas.microsoft.com/office/word/2010/wordprocessingDrawing" xmlns:wp="http://schemas.openxmlformats.org/drawingml/2006/wordprocessingDrawing" xmlns:w10="urn:schemas-microsoft-com:office:word" xmlns:w="http://schemas.openxmlformats.org/wordprocessingml/2006/main" xmlns:w14="http://schemas.microsoft.com/office/word/2010/wordml" xmlns:wpg="http://schemas.microsoft.com/office/word/2010/wordprocessingGroup" xmlns:wpi="http://schemas.microsoft.com/office/word/2010/wordprocessingInk" xmlns:wne="http://schemas.microsoft.com/office/word/2006/wordml" xmlns:wps="http://schemas.microsoft.com/office/word/2010/wordprocessingShape" mc:Ignorable="w14 wp14">
+  <w:abstractNum w:abstractNumId="0">
     <w:nsid w:val="0BE8035D"/>
     <w:multiLevelType w:val="hybridMultilevel"/>
     <w:tmpl w:val="A47EE46C"/>
     <w:numStyleLink w:val="Bullet"/>
   </w:abstractNum>
-  <w:abstractNum w:abstractNumId="1" w15:restartNumberingAfterBreak="0">
+  <w:abstractNum w:abstractNumId="1">
     <w:nsid w:val="21F612BA"/>
     <w:multiLevelType w:val="hybridMultilevel"/>
     <w:tmpl w:val="6004EA76"/>
@@ -1667,13 +1679,13 @@
       </w:rPr>
     </w:lvl>
   </w:abstractNum>
-  <w:abstractNum w:abstractNumId="2" w15:restartNumberingAfterBreak="0">
+  <w:abstractNum w:abstractNumId="2">
     <w:nsid w:val="26D1653C"/>
     <w:multiLevelType w:val="hybridMultilevel"/>
     <w:tmpl w:val="6004EA76"/>
     <w:numStyleLink w:val="Dash"/>
   </w:abstractNum>
-  <w:abstractNum w:abstractNumId="3" w15:restartNumberingAfterBreak="0">
+  <w:abstractNum w:abstractNumId="3">
     <w:nsid w:val="35AF4425"/>
     <w:multiLevelType w:val="hybridMultilevel"/>
     <w:tmpl w:val="F3DABD88"/>
@@ -1759,7 +1771,7 @@
       </w:pPr>
     </w:lvl>
   </w:abstractNum>
-  <w:abstractNum w:abstractNumId="4" w15:restartNumberingAfterBreak="0">
+  <w:abstractNum w:abstractNumId="4">
     <w:nsid w:val="48F103C6"/>
     <w:multiLevelType w:val="hybridMultilevel"/>
     <w:tmpl w:val="E94C89FA"/>
@@ -1845,7 +1857,7 @@
       </w:pPr>
     </w:lvl>
   </w:abstractNum>
-  <w:abstractNum w:abstractNumId="5" w15:restartNumberingAfterBreak="0">
+  <w:abstractNum w:abstractNumId="5">
     <w:nsid w:val="533907CF"/>
     <w:multiLevelType w:val="hybridMultilevel"/>
     <w:tmpl w:val="A47EE46C"/>
@@ -2076,7 +2088,7 @@
       </w:rPr>
     </w:lvl>
   </w:abstractNum>
-  <w:abstractNum w:abstractNumId="6" w15:restartNumberingAfterBreak="0">
+  <w:abstractNum w:abstractNumId="6">
     <w:nsid w:val="77D74D2F"/>
     <w:multiLevelType w:val="hybridMultilevel"/>
     <w:tmpl w:val="AB347E2C"/>
@@ -2204,7 +2216,7 @@
   <w:num w:numId="5">
     <w:abstractNumId w:val="0"/>
     <w:lvlOverride w:ilvl="0">
-      <w:lvl w:ilvl="0" w:tplc="84AEA9C6">
+      <w:lvl w:ilvl="0" w:tplc="1F9AD888">
         <w:start w:val="1"/>
         <w:numFmt w:val="bullet"/>
         <w:lvlText w:val="✓"/>
@@ -2231,7 +2243,7 @@
       </w:lvl>
     </w:lvlOverride>
     <w:lvlOverride w:ilvl="1">
-      <w:lvl w:ilvl="1" w:tplc="9E686DAA">
+      <w:lvl w:ilvl="1" w:tplc="76AC123C">
         <w:start w:val="1"/>
         <w:numFmt w:val="bullet"/>
         <w:lvlText w:val="•"/>
@@ -2258,7 +2270,7 @@
       </w:lvl>
     </w:lvlOverride>
     <w:lvlOverride w:ilvl="2">
-      <w:lvl w:ilvl="2" w:tplc="94867F84">
+      <w:lvl w:ilvl="2" w:tplc="CEA65D48">
         <w:start w:val="1"/>
         <w:numFmt w:val="bullet"/>
         <w:lvlText w:val="•"/>
@@ -2285,7 +2297,7 @@
       </w:lvl>
     </w:lvlOverride>
     <w:lvlOverride w:ilvl="3">
-      <w:lvl w:ilvl="3" w:tplc="5F5CBA0C">
+      <w:lvl w:ilvl="3" w:tplc="FC3E826C">
         <w:start w:val="1"/>
         <w:numFmt w:val="bullet"/>
         <w:lvlText w:val="•"/>
@@ -2312,7 +2324,7 @@
       </w:lvl>
     </w:lvlOverride>
     <w:lvlOverride w:ilvl="4">
-      <w:lvl w:ilvl="4" w:tplc="F8461F70">
+      <w:lvl w:ilvl="4" w:tplc="EB78F7BA">
         <w:start w:val="1"/>
         <w:numFmt w:val="bullet"/>
         <w:lvlText w:val="•"/>
@@ -2339,7 +2351,7 @@
       </w:lvl>
     </w:lvlOverride>
     <w:lvlOverride w:ilvl="5">
-      <w:lvl w:ilvl="5" w:tplc="8788EDAC">
+      <w:lvl w:ilvl="5" w:tplc="1B249B0A">
         <w:start w:val="1"/>
         <w:numFmt w:val="bullet"/>
         <w:lvlText w:val="•"/>
@@ -2366,7 +2378,7 @@
       </w:lvl>
     </w:lvlOverride>
     <w:lvlOverride w:ilvl="6">
-      <w:lvl w:ilvl="6" w:tplc="5F5E0ADE">
+      <w:lvl w:ilvl="6" w:tplc="6A8255C0">
         <w:start w:val="1"/>
         <w:numFmt w:val="bullet"/>
         <w:lvlText w:val="•"/>
@@ -2393,7 +2405,7 @@
       </w:lvl>
     </w:lvlOverride>
     <w:lvlOverride w:ilvl="7">
-      <w:lvl w:ilvl="7" w:tplc="5428E286">
+      <w:lvl w:ilvl="7" w:tplc="FD426E5C">
         <w:start w:val="1"/>
         <w:numFmt w:val="bullet"/>
         <w:lvlText w:val="•"/>
@@ -2420,7 +2432,7 @@
       </w:lvl>
     </w:lvlOverride>
     <w:lvlOverride w:ilvl="8">
-      <w:lvl w:ilvl="8" w:tplc="EDD6E68A">
+      <w:lvl w:ilvl="8" w:tplc="27126A64">
         <w:start w:val="1"/>
         <w:numFmt w:val="bullet"/>
         <w:lvlText w:val="•"/>
@@ -2460,7 +2472,7 @@
 </file>
 
 <file path=word/styles.xml><?xml version="1.0" encoding="utf-8"?>
-<w:styles xmlns:mc="http://schemas.openxmlformats.org/markup-compatibility/2006" xmlns:r="http://schemas.openxmlformats.org/officeDocument/2006/relationships" xmlns:w="http://schemas.openxmlformats.org/wordprocessingml/2006/main" xmlns:w14="http://schemas.microsoft.com/office/word/2010/wordml" xmlns:w15="http://schemas.microsoft.com/office/word/2012/wordml" mc:Ignorable="w14 w15">
+<w:styles xmlns:mc="http://schemas.openxmlformats.org/markup-compatibility/2006" xmlns:r="http://schemas.openxmlformats.org/officeDocument/2006/relationships" xmlns:w="http://schemas.openxmlformats.org/wordprocessingml/2006/main" xmlns:w14="http://schemas.microsoft.com/office/word/2010/wordml" mc:Ignorable="w14">
   <w:docDefaults>
     <w:rPrDefault>
       <w:rPr>
@@ -2482,369 +2494,539 @@
       </w:pPr>
     </w:pPrDefault>
   </w:docDefaults>
-  <w:latentStyles w:defLockedState="0" w:defUIPriority="99" w:defSemiHidden="0" w:defUnhideWhenUsed="0" w:defQFormat="0" w:count="371">
-    <w:lsdException w:name="Normal" w:uiPriority="0" w:qFormat="1"/>
-    <w:lsdException w:name="heading 1" w:uiPriority="9" w:qFormat="1"/>
-    <w:lsdException w:name="heading 2" w:semiHidden="1" w:uiPriority="9" w:unhideWhenUsed="1" w:qFormat="1"/>
-    <w:lsdException w:name="heading 3" w:semiHidden="1" w:uiPriority="9" w:unhideWhenUsed="1" w:qFormat="1"/>
-    <w:lsdException w:name="heading 4" w:semiHidden="1" w:uiPriority="9" w:unhideWhenUsed="1" w:qFormat="1"/>
-    <w:lsdException w:name="heading 5" w:semiHidden="1" w:uiPriority="9" w:unhideWhenUsed="1" w:qFormat="1"/>
-    <w:lsdException w:name="heading 6" w:semiHidden="1" w:uiPriority="9" w:unhideWhenUsed="1" w:qFormat="1"/>
-    <w:lsdException w:name="heading 7" w:semiHidden="1" w:uiPriority="9" w:unhideWhenUsed="1" w:qFormat="1"/>
-    <w:lsdException w:name="heading 8" w:semiHidden="1" w:uiPriority="9" w:unhideWhenUsed="1" w:qFormat="1"/>
-    <w:lsdException w:name="heading 9" w:semiHidden="1" w:uiPriority="9" w:unhideWhenUsed="1" w:qFormat="1"/>
-    <w:lsdException w:name="index 1" w:semiHidden="1" w:unhideWhenUsed="1"/>
-    <w:lsdException w:name="index 2" w:semiHidden="1" w:unhideWhenUsed="1"/>
-    <w:lsdException w:name="index 3" w:semiHidden="1" w:unhideWhenUsed="1"/>
-    <w:lsdException w:name="index 4" w:semiHidden="1" w:unhideWhenUsed="1"/>
-    <w:lsdException w:name="index 5" w:semiHidden="1" w:unhideWhenUsed="1"/>
-    <w:lsdException w:name="index 6" w:semiHidden="1" w:unhideWhenUsed="1"/>
-    <w:lsdException w:name="index 7" w:semiHidden="1" w:unhideWhenUsed="1"/>
-    <w:lsdException w:name="index 8" w:semiHidden="1" w:unhideWhenUsed="1"/>
-    <w:lsdException w:name="index 9" w:semiHidden="1" w:unhideWhenUsed="1"/>
-    <w:lsdException w:name="toc 1" w:semiHidden="1" w:uiPriority="39" w:unhideWhenUsed="1"/>
-    <w:lsdException w:name="toc 2" w:semiHidden="1" w:uiPriority="39" w:unhideWhenUsed="1"/>
-    <w:lsdException w:name="toc 3" w:semiHidden="1" w:uiPriority="39" w:unhideWhenUsed="1"/>
-    <w:lsdException w:name="toc 4" w:semiHidden="1" w:uiPriority="39" w:unhideWhenUsed="1"/>
-    <w:lsdException w:name="toc 5" w:semiHidden="1" w:uiPriority="39" w:unhideWhenUsed="1"/>
-    <w:lsdException w:name="toc 6" w:semiHidden="1" w:uiPriority="39" w:unhideWhenUsed="1"/>
-    <w:lsdException w:name="toc 7" w:semiHidden="1" w:uiPriority="39" w:unhideWhenUsed="1"/>
-    <w:lsdException w:name="toc 8" w:semiHidden="1" w:uiPriority="39" w:unhideWhenUsed="1"/>
-    <w:lsdException w:name="toc 9" w:semiHidden="1" w:uiPriority="39" w:unhideWhenUsed="1"/>
-    <w:lsdException w:name="Normal Indent" w:semiHidden="1" w:unhideWhenUsed="1"/>
-    <w:lsdException w:name="footnote text" w:semiHidden="1" w:unhideWhenUsed="1"/>
-    <w:lsdException w:name="annotation text" w:semiHidden="1" w:unhideWhenUsed="1"/>
-    <w:lsdException w:name="header" w:semiHidden="1" w:unhideWhenUsed="1"/>
-    <w:lsdException w:name="footer" w:semiHidden="1" w:unhideWhenUsed="1"/>
-    <w:lsdException w:name="index heading" w:semiHidden="1" w:unhideWhenUsed="1"/>
-    <w:lsdException w:name="caption" w:semiHidden="1" w:uiPriority="35" w:unhideWhenUsed="1" w:qFormat="1"/>
-    <w:lsdException w:name="table of figures" w:semiHidden="1" w:unhideWhenUsed="1"/>
-    <w:lsdException w:name="envelope address" w:semiHidden="1" w:unhideWhenUsed="1"/>
-    <w:lsdException w:name="envelope return" w:semiHidden="1" w:unhideWhenUsed="1"/>
-    <w:lsdException w:name="footnote reference" w:semiHidden="1" w:unhideWhenUsed="1"/>
-    <w:lsdException w:name="annotation reference" w:semiHidden="1" w:unhideWhenUsed="1"/>
-    <w:lsdException w:name="line number" w:semiHidden="1" w:unhideWhenUsed="1"/>
-    <w:lsdException w:name="page number" w:semiHidden="1" w:unhideWhenUsed="1"/>
-    <w:lsdException w:name="endnote reference" w:semiHidden="1" w:unhideWhenUsed="1"/>
-    <w:lsdException w:name="endnote text" w:semiHidden="1" w:unhideWhenUsed="1"/>
-    <w:lsdException w:name="table of authorities" w:semiHidden="1" w:unhideWhenUsed="1"/>
-    <w:lsdException w:name="macro" w:semiHidden="1" w:unhideWhenUsed="1"/>
-    <w:lsdException w:name="toa heading" w:semiHidden="1" w:unhideWhenUsed="1"/>
-    <w:lsdException w:name="List" w:semiHidden="1" w:unhideWhenUsed="1"/>
-    <w:lsdException w:name="List Bullet" w:semiHidden="1" w:unhideWhenUsed="1"/>
-    <w:lsdException w:name="List Number" w:semiHidden="1" w:unhideWhenUsed="1"/>
-    <w:lsdException w:name="List 2" w:semiHidden="1" w:unhideWhenUsed="1"/>
-    <w:lsdException w:name="List 3" w:semiHidden="1" w:unhideWhenUsed="1"/>
-    <w:lsdException w:name="List 4" w:semiHidden="1" w:unhideWhenUsed="1"/>
-    <w:lsdException w:name="List 5" w:semiHidden="1" w:unhideWhenUsed="1"/>
-    <w:lsdException w:name="List Bullet 2" w:semiHidden="1" w:unhideWhenUsed="1"/>
-    <w:lsdException w:name="List Bullet 3" w:semiHidden="1" w:unhideWhenUsed="1"/>
-    <w:lsdException w:name="List Bullet 4" w:semiHidden="1" w:unhideWhenUsed="1"/>
-    <w:lsdException w:name="List Bullet 5" w:semiHidden="1" w:unhideWhenUsed="1"/>
-    <w:lsdException w:name="List Number 2" w:semiHidden="1" w:unhideWhenUsed="1"/>
-    <w:lsdException w:name="List Number 3" w:semiHidden="1" w:unhideWhenUsed="1"/>
-    <w:lsdException w:name="List Number 4" w:semiHidden="1" w:unhideWhenUsed="1"/>
-    <w:lsdException w:name="List Number 5" w:semiHidden="1" w:unhideWhenUsed="1"/>
-    <w:lsdException w:name="Title" w:uiPriority="10" w:qFormat="1"/>
-    <w:lsdException w:name="Closing" w:semiHidden="1" w:unhideWhenUsed="1"/>
-    <w:lsdException w:name="Signature" w:semiHidden="1" w:unhideWhenUsed="1"/>
-    <w:lsdException w:name="Default Paragraph Font" w:semiHidden="1" w:uiPriority="1" w:unhideWhenUsed="1"/>
-    <w:lsdException w:name="Body Text" w:semiHidden="1" w:unhideWhenUsed="1"/>
-    <w:lsdException w:name="Body Text Indent" w:semiHidden="1" w:unhideWhenUsed="1"/>
-    <w:lsdException w:name="List Continue" w:semiHidden="1" w:unhideWhenUsed="1"/>
-    <w:lsdException w:name="List Continue 2" w:semiHidden="1" w:unhideWhenUsed="1"/>
-    <w:lsdException w:name="List Continue 3" w:semiHidden="1" w:unhideWhenUsed="1"/>
-    <w:lsdException w:name="List Continue 4" w:semiHidden="1" w:unhideWhenUsed="1"/>
-    <w:lsdException w:name="List Continue 5" w:semiHidden="1" w:unhideWhenUsed="1"/>
-    <w:lsdException w:name="Message Header" w:semiHidden="1" w:unhideWhenUsed="1"/>
-    <w:lsdException w:name="Subtitle" w:uiPriority="11" w:qFormat="1"/>
-    <w:lsdException w:name="Salutation" w:semiHidden="1" w:unhideWhenUsed="1"/>
-    <w:lsdException w:name="Date" w:semiHidden="1" w:unhideWhenUsed="1"/>
-    <w:lsdException w:name="Body Text First Indent" w:semiHidden="1" w:unhideWhenUsed="1"/>
-    <w:lsdException w:name="Body Text First Indent 2" w:semiHidden="1" w:unhideWhenUsed="1"/>
-    <w:lsdException w:name="Note Heading" w:semiHidden="1" w:unhideWhenUsed="1"/>
-    <w:lsdException w:name="Body Text 2" w:semiHidden="1" w:unhideWhenUsed="1"/>
-    <w:lsdException w:name="Body Text 3" w:semiHidden="1" w:unhideWhenUsed="1"/>
-    <w:lsdException w:name="Body Text Indent 2" w:semiHidden="1" w:unhideWhenUsed="1"/>
-    <w:lsdException w:name="Body Text Indent 3" w:semiHidden="1" w:unhideWhenUsed="1"/>
-    <w:lsdException w:name="Block Text" w:semiHidden="1" w:unhideWhenUsed="1"/>
-    <w:lsdException w:name="Hyperlink" w:semiHidden="1" w:unhideWhenUsed="1"/>
-    <w:lsdException w:name="FollowedHyperlink" w:semiHidden="1" w:unhideWhenUsed="1"/>
-    <w:lsdException w:name="Strong" w:uiPriority="22" w:qFormat="1"/>
-    <w:lsdException w:name="Emphasis" w:uiPriority="20" w:qFormat="1"/>
-    <w:lsdException w:name="Document Map" w:semiHidden="1" w:unhideWhenUsed="1"/>
-    <w:lsdException w:name="Plain Text" w:semiHidden="1" w:unhideWhenUsed="1"/>
-    <w:lsdException w:name="E-mail Signature" w:semiHidden="1" w:unhideWhenUsed="1"/>
-    <w:lsdException w:name="HTML Top of Form" w:semiHidden="1" w:unhideWhenUsed="1"/>
-    <w:lsdException w:name="HTML Bottom of Form" w:semiHidden="1" w:unhideWhenUsed="1"/>
-    <w:lsdException w:name="Normal (Web)" w:semiHidden="1" w:unhideWhenUsed="1"/>
-    <w:lsdException w:name="HTML Acronym" w:semiHidden="1" w:unhideWhenUsed="1"/>
-    <w:lsdException w:name="HTML Address" w:semiHidden="1" w:unhideWhenUsed="1"/>
-    <w:lsdException w:name="HTML Cite" w:semiHidden="1" w:unhideWhenUsed="1"/>
-    <w:lsdException w:name="HTML Code" w:semiHidden="1" w:unhideWhenUsed="1"/>
-    <w:lsdException w:name="HTML Definition" w:semiHidden="1" w:unhideWhenUsed="1"/>
-    <w:lsdException w:name="HTML Keyboard" w:semiHidden="1" w:unhideWhenUsed="1"/>
-    <w:lsdException w:name="HTML Preformatted" w:semiHidden="1" w:unhideWhenUsed="1"/>
-    <w:lsdException w:name="HTML Sample" w:semiHidden="1" w:unhideWhenUsed="1"/>
-    <w:lsdException w:name="HTML Typewriter" w:semiHidden="1" w:unhideWhenUsed="1"/>
-    <w:lsdException w:name="HTML Variable" w:semiHidden="1" w:unhideWhenUsed="1"/>
-    <w:lsdException w:name="Normal Table" w:semiHidden="1" w:unhideWhenUsed="1"/>
-    <w:lsdException w:name="annotation subject" w:semiHidden="1" w:unhideWhenUsed="1"/>
-    <w:lsdException w:name="No List" w:semiHidden="1" w:unhideWhenUsed="1"/>
-    <w:lsdException w:name="Outline List 1" w:semiHidden="1" w:unhideWhenUsed="1"/>
-    <w:lsdException w:name="Outline List 2" w:semiHidden="1" w:unhideWhenUsed="1"/>
-    <w:lsdException w:name="Outline List 3" w:semiHidden="1" w:unhideWhenUsed="1"/>
-    <w:lsdException w:name="Table Simple 1" w:semiHidden="1" w:unhideWhenUsed="1"/>
-    <w:lsdException w:name="Table Simple 2" w:semiHidden="1" w:unhideWhenUsed="1"/>
-    <w:lsdException w:name="Table Simple 3" w:semiHidden="1" w:unhideWhenUsed="1"/>
-    <w:lsdException w:name="Table Classic 1" w:semiHidden="1" w:unhideWhenUsed="1"/>
-    <w:lsdException w:name="Table Classic 2" w:semiHidden="1" w:unhideWhenUsed="1"/>
-    <w:lsdException w:name="Table Classic 3" w:semiHidden="1" w:unhideWhenUsed="1"/>
-    <w:lsdException w:name="Table Classic 4" w:semiHidden="1" w:unhideWhenUsed="1"/>
-    <w:lsdException w:name="Table Colorful 1" w:semiHidden="1" w:unhideWhenUsed="1"/>
-    <w:lsdException w:name="Table Colorful 2" w:semiHidden="1" w:unhideWhenUsed="1"/>
-    <w:lsdException w:name="Table Colorful 3" w:semiHidden="1" w:unhideWhenUsed="1"/>
-    <w:lsdException w:name="Table Columns 1" w:semiHidden="1" w:unhideWhenUsed="1"/>
-    <w:lsdException w:name="Table Columns 2" w:semiHidden="1" w:unhideWhenUsed="1"/>
-    <w:lsdException w:name="Table Columns 3" w:semiHidden="1" w:unhideWhenUsed="1"/>
-    <w:lsdException w:name="Table Columns 4" w:semiHidden="1" w:unhideWhenUsed="1"/>
-    <w:lsdException w:name="Table Columns 5" w:semiHidden="1" w:unhideWhenUsed="1"/>
-    <w:lsdException w:name="Table Grid 1" w:semiHidden="1" w:unhideWhenUsed="1"/>
-    <w:lsdException w:name="Table Grid 2" w:semiHidden="1" w:unhideWhenUsed="1"/>
-    <w:lsdException w:name="Table Grid 3" w:semiHidden="1" w:unhideWhenUsed="1"/>
-    <w:lsdException w:name="Table Grid 4" w:semiHidden="1" w:unhideWhenUsed="1"/>
-    <w:lsdException w:name="Table Grid 5" w:semiHidden="1" w:unhideWhenUsed="1"/>
-    <w:lsdException w:name="Table Grid 6" w:semiHidden="1" w:unhideWhenUsed="1"/>
-    <w:lsdException w:name="Table Grid 7" w:semiHidden="1" w:unhideWhenUsed="1"/>
-    <w:lsdException w:name="Table Grid 8" w:semiHidden="1" w:unhideWhenUsed="1"/>
-    <w:lsdException w:name="Table List 1" w:semiHidden="1" w:unhideWhenUsed="1"/>
-    <w:lsdException w:name="Table List 2" w:semiHidden="1" w:unhideWhenUsed="1"/>
-    <w:lsdException w:name="Table List 3" w:semiHidden="1" w:unhideWhenUsed="1"/>
-    <w:lsdException w:name="Table List 4" w:semiHidden="1" w:unhideWhenUsed="1"/>
-    <w:lsdException w:name="Table List 5" w:semiHidden="1" w:unhideWhenUsed="1"/>
-    <w:lsdException w:name="Table List 6" w:semiHidden="1" w:unhideWhenUsed="1"/>
-    <w:lsdException w:name="Table List 7" w:semiHidden="1" w:unhideWhenUsed="1"/>
-    <w:lsdException w:name="Table List 8" w:semiHidden="1" w:unhideWhenUsed="1"/>
-    <w:lsdException w:name="Table 3D effects 1" w:semiHidden="1" w:unhideWhenUsed="1"/>
-    <w:lsdException w:name="Table 3D effects 2" w:semiHidden="1" w:unhideWhenUsed="1"/>
-    <w:lsdException w:name="Table 3D effects 3" w:semiHidden="1" w:unhideWhenUsed="1"/>
-    <w:lsdException w:name="Table Contemporary" w:semiHidden="1" w:unhideWhenUsed="1"/>
-    <w:lsdException w:name="Table Elegant" w:semiHidden="1" w:unhideWhenUsed="1"/>
-    <w:lsdException w:name="Table Professional" w:semiHidden="1" w:unhideWhenUsed="1"/>
-    <w:lsdException w:name="Table Subtle 1" w:semiHidden="1" w:unhideWhenUsed="1"/>
-    <w:lsdException w:name="Table Subtle 2" w:semiHidden="1" w:unhideWhenUsed="1"/>
-    <w:lsdException w:name="Table Web 1" w:semiHidden="1" w:unhideWhenUsed="1"/>
-    <w:lsdException w:name="Table Web 2" w:semiHidden="1" w:unhideWhenUsed="1"/>
-    <w:lsdException w:name="Table Web 3" w:semiHidden="1" w:unhideWhenUsed="1"/>
-    <w:lsdException w:name="Balloon Text" w:semiHidden="1" w:unhideWhenUsed="1"/>
-    <w:lsdException w:name="Table Grid" w:uiPriority="39"/>
-    <w:lsdException w:name="Table Theme" w:semiHidden="1" w:unhideWhenUsed="1"/>
-    <w:lsdException w:name="Placeholder Text" w:semiHidden="1"/>
-    <w:lsdException w:name="No Spacing" w:uiPriority="1" w:qFormat="1"/>
-    <w:lsdException w:name="Light Shading" w:uiPriority="60"/>
-    <w:lsdException w:name="Light List" w:uiPriority="61"/>
-    <w:lsdException w:name="Light Grid" w:uiPriority="62"/>
-    <w:lsdException w:name="Medium Shading 1" w:uiPriority="63"/>
-    <w:lsdException w:name="Medium Shading 2" w:uiPriority="64"/>
-    <w:lsdException w:name="Medium List 1" w:uiPriority="65"/>
-    <w:lsdException w:name="Medium List 2" w:uiPriority="66"/>
-    <w:lsdException w:name="Medium Grid 1" w:uiPriority="67"/>
-    <w:lsdException w:name="Medium Grid 2" w:uiPriority="68"/>
-    <w:lsdException w:name="Medium Grid 3" w:uiPriority="69"/>
-    <w:lsdException w:name="Dark List" w:uiPriority="70"/>
-    <w:lsdException w:name="Colorful Shading" w:uiPriority="71"/>
-    <w:lsdException w:name="Colorful List" w:uiPriority="72"/>
-    <w:lsdException w:name="Colorful Grid" w:uiPriority="73"/>
-    <w:lsdException w:name="Light Shading Accent 1" w:uiPriority="60"/>
-    <w:lsdException w:name="Light List Accent 1" w:uiPriority="61"/>
-    <w:lsdException w:name="Light Grid Accent 1" w:uiPriority="62"/>
-    <w:lsdException w:name="Medium Shading 1 Accent 1" w:uiPriority="63"/>
-    <w:lsdException w:name="Medium Shading 2 Accent 1" w:uiPriority="64"/>
-    <w:lsdException w:name="Medium List 1 Accent 1" w:uiPriority="65"/>
-    <w:lsdException w:name="Revision" w:semiHidden="1"/>
-    <w:lsdException w:name="List Paragraph" w:uiPriority="34" w:qFormat="1"/>
-    <w:lsdException w:name="Quote" w:uiPriority="29" w:qFormat="1"/>
-    <w:lsdException w:name="Intense Quote" w:uiPriority="30" w:qFormat="1"/>
-    <w:lsdException w:name="Medium List 2 Accent 1" w:uiPriority="66"/>
-    <w:lsdException w:name="Medium Grid 1 Accent 1" w:uiPriority="67"/>
-    <w:lsdException w:name="Medium Grid 2 Accent 1" w:uiPriority="68"/>
-    <w:lsdException w:name="Medium Grid 3 Accent 1" w:uiPriority="69"/>
-    <w:lsdException w:name="Dark List Accent 1" w:uiPriority="70"/>
-    <w:lsdException w:name="Colorful Shading Accent 1" w:uiPriority="71"/>
-    <w:lsdException w:name="Colorful List Accent 1" w:uiPriority="72"/>
-    <w:lsdException w:name="Colorful Grid Accent 1" w:uiPriority="73"/>
-    <w:lsdException w:name="Light Shading Accent 2" w:uiPriority="60"/>
-    <w:lsdException w:name="Light List Accent 2" w:uiPriority="61"/>
-    <w:lsdException w:name="Light Grid Accent 2" w:uiPriority="62"/>
-    <w:lsdException w:name="Medium Shading 1 Accent 2" w:uiPriority="63"/>
-    <w:lsdException w:name="Medium Shading 2 Accent 2" w:uiPriority="64"/>
-    <w:lsdException w:name="Medium List 1 Accent 2" w:uiPriority="65"/>
-    <w:lsdException w:name="Medium List 2 Accent 2" w:uiPriority="66"/>
-    <w:lsdException w:name="Medium Grid 1 Accent 2" w:uiPriority="67"/>
-    <w:lsdException w:name="Medium Grid 2 Accent 2" w:uiPriority="68"/>
-    <w:lsdException w:name="Medium Grid 3 Accent 2" w:uiPriority="69"/>
-    <w:lsdException w:name="Dark List Accent 2" w:uiPriority="70"/>
-    <w:lsdException w:name="Colorful Shading Accent 2" w:uiPriority="71"/>
-    <w:lsdException w:name="Colorful List Accent 2" w:uiPriority="72"/>
-    <w:lsdException w:name="Colorful Grid Accent 2" w:uiPriority="73"/>
-    <w:lsdException w:name="Light Shading Accent 3" w:uiPriority="60"/>
-    <w:lsdException w:name="Light List Accent 3" w:uiPriority="61"/>
-    <w:lsdException w:name="Light Grid Accent 3" w:uiPriority="62"/>
-    <w:lsdException w:name="Medium Shading 1 Accent 3" w:uiPriority="63"/>
-    <w:lsdException w:name="Medium Shading 2 Accent 3" w:uiPriority="64"/>
-    <w:lsdException w:name="Medium List 1 Accent 3" w:uiPriority="65"/>
-    <w:lsdException w:name="Medium List 2 Accent 3" w:uiPriority="66"/>
-    <w:lsdException w:name="Medium Grid 1 Accent 3" w:uiPriority="67"/>
-    <w:lsdException w:name="Medium Grid 2 Accent 3" w:uiPriority="68"/>
-    <w:lsdException w:name="Medium Grid 3 Accent 3" w:uiPriority="69"/>
-    <w:lsdException w:name="Dark List Accent 3" w:uiPriority="70"/>
-    <w:lsdException w:name="Colorful Shading Accent 3" w:uiPriority="71"/>
-    <w:lsdException w:name="Colorful List Accent 3" w:uiPriority="72"/>
-    <w:lsdException w:name="Colorful Grid Accent 3" w:uiPriority="73"/>
-    <w:lsdException w:name="Light Shading Accent 4" w:uiPriority="60"/>
-    <w:lsdException w:name="Light List Accent 4" w:uiPriority="61"/>
-    <w:lsdException w:name="Light Grid Accent 4" w:uiPriority="62"/>
-    <w:lsdException w:name="Medium Shading 1 Accent 4" w:uiPriority="63"/>
-    <w:lsdException w:name="Medium Shading 2 Accent 4" w:uiPriority="64"/>
-    <w:lsdException w:name="Medium List 1 Accent 4" w:uiPriority="65"/>
-    <w:lsdException w:name="Medium List 2 Accent 4" w:uiPriority="66"/>
-    <w:lsdException w:name="Medium Grid 1 Accent 4" w:uiPriority="67"/>
-    <w:lsdException w:name="Medium Grid 2 Accent 4" w:uiPriority="68"/>
-    <w:lsdException w:name="Medium Grid 3 Accent 4" w:uiPriority="69"/>
-    <w:lsdException w:name="Dark List Accent 4" w:uiPriority="70"/>
-    <w:lsdException w:name="Colorful Shading Accent 4" w:uiPriority="71"/>
-    <w:lsdException w:name="Colorful List Accent 4" w:uiPriority="72"/>
-    <w:lsdException w:name="Colorful Grid Accent 4" w:uiPriority="73"/>
-    <w:lsdException w:name="Light Shading Accent 5" w:uiPriority="60"/>
-    <w:lsdException w:name="Light List Accent 5" w:uiPriority="61"/>
-    <w:lsdException w:name="Light Grid Accent 5" w:uiPriority="62"/>
-    <w:lsdException w:name="Medium Shading 1 Accent 5" w:uiPriority="63"/>
-    <w:lsdException w:name="Medium Shading 2 Accent 5" w:uiPriority="64"/>
-    <w:lsdException w:name="Medium List 1 Accent 5" w:uiPriority="65"/>
-    <w:lsdException w:name="Medium List 2 Accent 5" w:uiPriority="66"/>
-    <w:lsdException w:name="Medium Grid 1 Accent 5" w:uiPriority="67"/>
-    <w:lsdException w:name="Medium Grid 2 Accent 5" w:uiPriority="68"/>
-    <w:lsdException w:name="Medium Grid 3 Accent 5" w:uiPriority="69"/>
-    <w:lsdException w:name="Dark List Accent 5" w:uiPriority="70"/>
-    <w:lsdException w:name="Colorful Shading Accent 5" w:uiPriority="71"/>
-    <w:lsdException w:name="Colorful List Accent 5" w:uiPriority="72"/>
-    <w:lsdException w:name="Colorful Grid Accent 5" w:uiPriority="73"/>
-    <w:lsdException w:name="Light Shading Accent 6" w:uiPriority="60"/>
-    <w:lsdException w:name="Light List Accent 6" w:uiPriority="61"/>
-    <w:lsdException w:name="Light Grid Accent 6" w:uiPriority="62"/>
-    <w:lsdException w:name="Medium Shading 1 Accent 6" w:uiPriority="63"/>
-    <w:lsdException w:name="Medium Shading 2 Accent 6" w:uiPriority="64"/>
-    <w:lsdException w:name="Medium List 1 Accent 6" w:uiPriority="65"/>
-    <w:lsdException w:name="Medium List 2 Accent 6" w:uiPriority="66"/>
-    <w:lsdException w:name="Medium Grid 1 Accent 6" w:uiPriority="67"/>
-    <w:lsdException w:name="Medium Grid 2 Accent 6" w:uiPriority="68"/>
-    <w:lsdException w:name="Medium Grid 3 Accent 6" w:uiPriority="69"/>
-    <w:lsdException w:name="Dark List Accent 6" w:uiPriority="70"/>
-    <w:lsdException w:name="Colorful Shading Accent 6" w:uiPriority="71"/>
-    <w:lsdException w:name="Colorful List Accent 6" w:uiPriority="72"/>
-    <w:lsdException w:name="Colorful Grid Accent 6" w:uiPriority="73"/>
-    <w:lsdException w:name="Subtle Emphasis" w:uiPriority="19" w:qFormat="1"/>
-    <w:lsdException w:name="Intense Emphasis" w:uiPriority="21" w:qFormat="1"/>
-    <w:lsdException w:name="Subtle Reference" w:uiPriority="31" w:qFormat="1"/>
-    <w:lsdException w:name="Intense Reference" w:uiPriority="32" w:qFormat="1"/>
-    <w:lsdException w:name="Book Title" w:uiPriority="33" w:qFormat="1"/>
-    <w:lsdException w:name="Bibliography" w:semiHidden="1" w:uiPriority="37" w:unhideWhenUsed="1"/>
-    <w:lsdException w:name="TOC Heading" w:semiHidden="1" w:uiPriority="39" w:unhideWhenUsed="1" w:qFormat="1"/>
-    <w:lsdException w:name="Grid Table 4" w:uiPriority="49"/>
-    <w:lsdException w:name="Grid Table 5 Dark" w:uiPriority="50"/>
-    <w:lsdException w:name="Grid Table 6 Colorful" w:uiPriority="51"/>
-    <w:lsdException w:name="Grid Table 7 Colorful" w:uiPriority="52"/>
-    <w:lsdException w:name="Grid Table 1 Light Accent 1" w:uiPriority="46"/>
-    <w:lsdException w:name="Grid Table 2 Accent 1" w:uiPriority="47"/>
-    <w:lsdException w:name="Grid Table 3 Accent 1" w:uiPriority="48"/>
-    <w:lsdException w:name="Grid Table 4 Accent 1" w:uiPriority="49"/>
-    <w:lsdException w:name="Grid Table 5 Dark Accent 1" w:uiPriority="50"/>
-    <w:lsdException w:name="Grid Table 6 Colorful Accent 1" w:uiPriority="51"/>
-    <w:lsdException w:name="Grid Table 7 Colorful Accent 1" w:uiPriority="52"/>
-    <w:lsdException w:name="Grid Table 1 Light Accent 2" w:uiPriority="46"/>
-    <w:lsdException w:name="Grid Table 2 Accent 2" w:uiPriority="47"/>
-    <w:lsdException w:name="Grid Table 3 Accent 2" w:uiPriority="48"/>
-    <w:lsdException w:name="Grid Table 4 Accent 2" w:uiPriority="49"/>
-    <w:lsdException w:name="Grid Table 5 Dark Accent 2" w:uiPriority="50"/>
-    <w:lsdException w:name="Grid Table 6 Colorful Accent 2" w:uiPriority="51"/>
-    <w:lsdException w:name="Grid Table 7 Colorful Accent 2" w:uiPriority="52"/>
-    <w:lsdException w:name="Grid Table 1 Light Accent 3" w:uiPriority="46"/>
-    <w:lsdException w:name="Grid Table 2 Accent 3" w:uiPriority="47"/>
-    <w:lsdException w:name="Grid Table 3 Accent 3" w:uiPriority="48"/>
-    <w:lsdException w:name="Grid Table 4 Accent 3" w:uiPriority="49"/>
-    <w:lsdException w:name="Grid Table 5 Dark Accent 3" w:uiPriority="50"/>
-    <w:lsdException w:name="Grid Table 6 Colorful Accent 3" w:uiPriority="51"/>
-    <w:lsdException w:name="Grid Table 7 Colorful Accent 3" w:uiPriority="52"/>
-    <w:lsdException w:name="Grid Table 1 Light Accent 4" w:uiPriority="46"/>
-    <w:lsdException w:name="Grid Table 2 Accent 4" w:uiPriority="47"/>
-    <w:lsdException w:name="Grid Table 3 Accent 4" w:uiPriority="48"/>
-    <w:lsdException w:name="Grid Table 4 Accent 4" w:uiPriority="49"/>
-    <w:lsdException w:name="Grid Table 5 Dark Accent 4" w:uiPriority="50"/>
-    <w:lsdException w:name="Grid Table 6 Colorful Accent 4" w:uiPriority="51"/>
-    <w:lsdException w:name="Grid Table 7 Colorful Accent 4" w:uiPriority="52"/>
-    <w:lsdException w:name="Grid Table 1 Light Accent 5" w:uiPriority="46"/>
-    <w:lsdException w:name="Grid Table 2 Accent 5" w:uiPriority="47"/>
-    <w:lsdException w:name="Grid Table 3 Accent 5" w:uiPriority="48"/>
-    <w:lsdException w:name="Grid Table 4 Accent 5" w:uiPriority="49"/>
-    <w:lsdException w:name="Grid Table 5 Dark Accent 5" w:uiPriority="50"/>
-    <w:lsdException w:name="Grid Table 6 Colorful Accent 5" w:uiPriority="51"/>
-    <w:lsdException w:name="Grid Table 7 Colorful Accent 5" w:uiPriority="52"/>
-    <w:lsdException w:name="Grid Table 1 Light Accent 6" w:uiPriority="46"/>
-    <w:lsdException w:name="Grid Table 2 Accent 6" w:uiPriority="47"/>
-    <w:lsdException w:name="Grid Table 3 Accent 6" w:uiPriority="48"/>
-    <w:lsdException w:name="Grid Table 4 Accent 6" w:uiPriority="49"/>
-    <w:lsdException w:name="Grid Table 5 Dark Accent 6" w:uiPriority="50"/>
-    <w:lsdException w:name="Grid Table 6 Colorful Accent 6" w:uiPriority="51"/>
-    <w:lsdException w:name="Grid Table 7 Colorful Accent 6" w:uiPriority="52"/>
-    <w:lsdException w:name="List Table 1 Light" w:uiPriority="46"/>
-    <w:lsdException w:name="List Table 2" w:uiPriority="47"/>
-    <w:lsdException w:name="List Table 3" w:uiPriority="48"/>
-    <w:lsdException w:name="List Table 4" w:uiPriority="49"/>
-    <w:lsdException w:name="List Table 5 Dark" w:uiPriority="50"/>
-    <w:lsdException w:name="List Table 6 Colorful" w:uiPriority="51"/>
-    <w:lsdException w:name="List Table 7 Colorful" w:uiPriority="52"/>
-    <w:lsdException w:name="List Table 1 Light Accent 1" w:uiPriority="46"/>
-    <w:lsdException w:name="List Table 2 Accent 1" w:uiPriority="47"/>
-    <w:lsdException w:name="List Table 3 Accent 1" w:uiPriority="48"/>
-    <w:lsdException w:name="List Table 4 Accent 1" w:uiPriority="49"/>
-    <w:lsdException w:name="List Table 5 Dark Accent 1" w:uiPriority="50"/>
-    <w:lsdException w:name="List Table 6 Colorful Accent 1" w:uiPriority="51"/>
-    <w:lsdException w:name="List Table 7 Colorful Accent 1" w:uiPriority="52"/>
-    <w:lsdException w:name="List Table 1 Light Accent 2" w:uiPriority="46"/>
-    <w:lsdException w:name="List Table 2 Accent 2" w:uiPriority="47"/>
-    <w:lsdException w:name="List Table 3 Accent 2" w:uiPriority="48"/>
-    <w:lsdException w:name="List Table 4 Accent 2" w:uiPriority="49"/>
-    <w:lsdException w:name="List Table 5 Dark Accent 2" w:uiPriority="50"/>
-    <w:lsdException w:name="List Table 6 Colorful Accent 2" w:uiPriority="51"/>
-    <w:lsdException w:name="List Table 7 Colorful Accent 2" w:uiPriority="52"/>
-    <w:lsdException w:name="List Table 1 Light Accent 3" w:uiPriority="46"/>
-    <w:lsdException w:name="List Table 2 Accent 3" w:uiPriority="47"/>
-    <w:lsdException w:name="List Table 3 Accent 3" w:uiPriority="48"/>
-    <w:lsdException w:name="List Table 4 Accent 3" w:uiPriority="49"/>
-    <w:lsdException w:name="List Table 5 Dark Accent 3" w:uiPriority="50"/>
-    <w:lsdException w:name="List Table 6 Colorful Accent 3" w:uiPriority="51"/>
-    <w:lsdException w:name="List Table 7 Colorful Accent 3" w:uiPriority="52"/>
-    <w:lsdException w:name="List Table 1 Light Accent 4" w:uiPriority="46"/>
-    <w:lsdException w:name="List Table 2 Accent 4" w:uiPriority="47"/>
-    <w:lsdException w:name="List Table 3 Accent 4" w:uiPriority="48"/>
-    <w:lsdException w:name="List Table 4 Accent 4" w:uiPriority="49"/>
-    <w:lsdException w:name="List Table 5 Dark Accent 4" w:uiPriority="50"/>
-    <w:lsdException w:name="List Table 6 Colorful Accent 4" w:uiPriority="51"/>
-    <w:lsdException w:name="List Table 7 Colorful Accent 4" w:uiPriority="52"/>
-    <w:lsdException w:name="List Table 1 Light Accent 5" w:uiPriority="46"/>
-    <w:lsdException w:name="List Table 2 Accent 5" w:uiPriority="47"/>
-    <w:lsdException w:name="List Table 3 Accent 5" w:uiPriority="48"/>
-    <w:lsdException w:name="List Table 4 Accent 5" w:uiPriority="49"/>
-    <w:lsdException w:name="List Table 5 Dark Accent 5" w:uiPriority="50"/>
-    <w:lsdException w:name="List Table 6 Colorful Accent 5" w:uiPriority="51"/>
-    <w:lsdException w:name="List Table 7 Colorful Accent 5" w:uiPriority="52"/>
-    <w:lsdException w:name="List Table 1 Light Accent 6" w:uiPriority="46"/>
-    <w:lsdException w:name="List Table 2 Accent 6" w:uiPriority="47"/>
-    <w:lsdException w:name="List Table 3 Accent 6" w:uiPriority="48"/>
-    <w:lsdException w:name="List Table 4 Accent 6" w:uiPriority="49"/>
-    <w:lsdException w:name="List Table 5 Dark Accent 6" w:uiPriority="50"/>
-    <w:lsdException w:name="List Table 6 Colorful Accent 6" w:uiPriority="51"/>
-    <w:lsdException w:name="List Table 7 Colorful Accent 6" w:uiPriority="52"/>
+  <w:latentStyles w:defLockedState="0" w:defUIPriority="99" w:defSemiHidden="1" w:defUnhideWhenUsed="1" w:defQFormat="0" w:count="267">
+    <w:lsdException w:name="Normal" w:semiHidden="0" w:uiPriority="0" w:unhideWhenUsed="0" w:qFormat="1"/>
+    <w:lsdException w:name="heading 1" w:semiHidden="0" w:uiPriority="9" w:unhideWhenUsed="0" w:qFormat="1"/>
+    <w:lsdException w:name="heading 2" w:uiPriority="9" w:qFormat="1"/>
+    <w:lsdException w:name="heading 3" w:uiPriority="9" w:qFormat="1"/>
+    <w:lsdException w:name="heading 4" w:uiPriority="9" w:qFormat="1"/>
+    <w:lsdException w:name="heading 5" w:uiPriority="9" w:qFormat="1"/>
+    <w:lsdException w:name="heading 6" w:uiPriority="9" w:qFormat="1"/>
+    <w:lsdException w:name="heading 7" w:uiPriority="9" w:qFormat="1"/>
+    <w:lsdException w:name="heading 8" w:uiPriority="9" w:qFormat="1"/>
+    <w:lsdException w:name="heading 9" w:uiPriority="9" w:qFormat="1"/>
+    <w:lsdException w:name="toc 1" w:uiPriority="39"/>
+    <w:lsdException w:name="toc 2" w:uiPriority="39"/>
+    <w:lsdException w:name="toc 3" w:uiPriority="39"/>
+    <w:lsdException w:name="toc 4" w:uiPriority="39"/>
+    <w:lsdException w:name="toc 5" w:uiPriority="39"/>
+    <w:lsdException w:name="toc 6" w:uiPriority="39"/>
+    <w:lsdException w:name="toc 7" w:uiPriority="39"/>
+    <w:lsdException w:name="toc 8" w:uiPriority="39"/>
+    <w:lsdException w:name="toc 9" w:uiPriority="39"/>
+    <w:lsdException w:name="caption" w:uiPriority="35" w:qFormat="1"/>
+    <w:lsdException w:name="Title" w:semiHidden="0" w:uiPriority="10" w:unhideWhenUsed="0" w:qFormat="1"/>
+    <w:lsdException w:name="Default Paragraph Font" w:uiPriority="1"/>
+    <w:lsdException w:name="Subtitle" w:semiHidden="0" w:uiPriority="11" w:unhideWhenUsed="0" w:qFormat="1"/>
+    <w:lsdException w:name="Strong" w:semiHidden="0" w:uiPriority="22" w:unhideWhenUsed="0" w:qFormat="1"/>
+    <w:lsdException w:name="Emphasis" w:semiHidden="0" w:uiPriority="20" w:unhideWhenUsed="0" w:qFormat="1"/>
+    <w:lsdException w:name="Table Grid" w:semiHidden="0" w:uiPriority="39" w:unhideWhenUsed="0"/>
+    <w:lsdException w:name="Placeholder Text" w:unhideWhenUsed="0"/>
+    <w:lsdException w:name="No Spacing" w:semiHidden="0" w:uiPriority="1" w:unhideWhenUsed="0" w:qFormat="1"/>
+    <w:lsdException w:name="Light Shading" w:semiHidden="0" w:uiPriority="60" w:unhideWhenUsed="0"/>
+    <w:lsdException w:name="Light List" w:semiHidden="0" w:uiPriority="61" w:unhideWhenUsed="0"/>
+    <w:lsdException w:name="Light Grid" w:semiHidden="0" w:uiPriority="62" w:unhideWhenUsed="0"/>
+    <w:lsdException w:name="Medium Shading 1" w:semiHidden="0" w:uiPriority="63" w:unhideWhenUsed="0"/>
+    <w:lsdException w:name="Medium Shading 2" w:semiHidden="0" w:uiPriority="64" w:unhideWhenUsed="0"/>
+    <w:lsdException w:name="Medium List 1" w:semiHidden="0" w:uiPriority="65" w:unhideWhenUsed="0"/>
+    <w:lsdException w:name="Medium List 2" w:semiHidden="0" w:uiPriority="66" w:unhideWhenUsed="0"/>
+    <w:lsdException w:name="Medium Grid 1" w:semiHidden="0" w:uiPriority="67" w:unhideWhenUsed="0"/>
+    <w:lsdException w:name="Medium Grid 2" w:semiHidden="0" w:uiPriority="68" w:unhideWhenUsed="0"/>
+    <w:lsdException w:name="Medium Grid 3" w:semiHidden="0" w:uiPriority="69" w:unhideWhenUsed="0"/>
+    <w:lsdException w:name="Dark List" w:semiHidden="0" w:uiPriority="70" w:unhideWhenUsed="0"/>
+    <w:lsdException w:name="Colorful Shading" w:semiHidden="0" w:uiPriority="71" w:unhideWhenUsed="0"/>
+    <w:lsdException w:name="Colorful List" w:semiHidden="0" w:uiPriority="72" w:unhideWhenUsed="0"/>
+    <w:lsdException w:name="Colorful Grid" w:semiHidden="0" w:uiPriority="73" w:unhideWhenUsed="0"/>
+    <w:lsdException w:name="Light Shading Accent 1" w:semiHidden="0" w:uiPriority="60" w:unhideWhenUsed="0"/>
+    <w:lsdException w:name="Light List Accent 1" w:semiHidden="0" w:uiPriority="61" w:unhideWhenUsed="0"/>
+    <w:lsdException w:name="Light Grid Accent 1" w:semiHidden="0" w:uiPriority="62" w:unhideWhenUsed="0"/>
+    <w:lsdException w:name="Medium Shading 1 Accent 1" w:semiHidden="0" w:uiPriority="63" w:unhideWhenUsed="0"/>
+    <w:lsdException w:name="Medium Shading 2 Accent 1" w:semiHidden="0" w:uiPriority="64" w:unhideWhenUsed="0"/>
+    <w:lsdException w:name="Medium List 1 Accent 1" w:semiHidden="0" w:uiPriority="65" w:unhideWhenUsed="0"/>
+    <w:lsdException w:name="Revision" w:unhideWhenUsed="0"/>
+    <w:lsdException w:name="List Paragraph" w:semiHidden="0" w:uiPriority="34" w:unhideWhenUsed="0" w:qFormat="1"/>
+    <w:lsdException w:name="Quote" w:semiHidden="0" w:uiPriority="29" w:unhideWhenUsed="0" w:qFormat="1"/>
+    <w:lsdException w:name="Intense Quote" w:semiHidden="0" w:uiPriority="30" w:unhideWhenUsed="0" w:qFormat="1"/>
+    <w:lsdException w:name="Medium List 2 Accent 1" w:semiHidden="0" w:uiPriority="66" w:unhideWhenUsed="0"/>
+    <w:lsdException w:name="Medium Grid 1 Accent 1" w:semiHidden="0" w:uiPriority="67" w:unhideWhenUsed="0"/>
+    <w:lsdException w:name="Medium Grid 2 Accent 1" w:semiHidden="0" w:uiPriority="68" w:unhideWhenUsed="0"/>
+    <w:lsdException w:name="Medium Grid 3 Accent 1" w:semiHidden="0" w:uiPriority="69" w:unhideWhenUsed="0"/>
+    <w:lsdException w:name="Dark List Accent 1" w:semiHidden="0" w:uiPriority="70" w:unhideWhenUsed="0"/>
+    <w:lsdException w:name="Colorful Shading Accent 1" w:semiHidden="0" w:uiPriority="71" w:unhideWhenUsed="0"/>
+    <w:lsdException w:name="Colorful List Accent 1" w:semiHidden="0" w:uiPriority="72" w:unhideWhenUsed="0"/>
+    <w:lsdException w:name="Colorful Grid Accent 1" w:semiHidden="0" w:uiPriority="73" w:unhideWhenUsed="0"/>
+    <w:lsdException w:name="Light Shading Accent 2" w:semiHidden="0" w:uiPriority="60" w:unhideWhenUsed="0"/>
+    <w:lsdException w:name="Light List Accent 2" w:semiHidden="0" w:uiPriority="61" w:unhideWhenUsed="0"/>
+    <w:lsdException w:name="Light Grid Accent 2" w:semiHidden="0" w:uiPriority="62" w:unhideWhenUsed="0"/>
+    <w:lsdException w:name="Medium Shading 1 Accent 2" w:semiHidden="0" w:uiPriority="63" w:unhideWhenUsed="0"/>
+    <w:lsdException w:name="Medium Shading 2 Accent 2" w:semiHidden="0" w:uiPriority="64" w:unhideWhenUsed="0"/>
+    <w:lsdException w:name="Medium List 1 Accent 2" w:semiHidden="0" w:uiPriority="65" w:unhideWhenUsed="0"/>
+    <w:lsdException w:name="Medium List 2 Accent 2" w:semiHidden="0" w:uiPriority="66" w:unhideWhenUsed="0"/>
+    <w:lsdException w:name="Medium Grid 1 Accent 2" w:semiHidden="0" w:uiPriority="67" w:unhideWhenUsed="0"/>
+    <w:lsdException w:name="Medium Grid 2 Accent 2" w:semiHidden="0" w:uiPriority="68" w:unhideWhenUsed="0"/>
+    <w:lsdException w:name="Medium Grid 3 Accent 2" w:semiHidden="0" w:uiPriority="69" w:unhideWhenUsed="0"/>
+    <w:lsdException w:name="Dark List Accent 2" w:semiHidden="0" w:uiPriority="70" w:unhideWhenUsed="0"/>
+    <w:lsdException w:name="Colorful Shading Accent 2" w:semiHidden="0" w:uiPriority="71" w:unhideWhenUsed="0"/>
+    <w:lsdException w:name="Colorful List Accent 2" w:semiHidden="0" w:uiPriority="72" w:unhideWhenUsed="0"/>
+    <w:lsdException w:name="Colorful Grid Accent 2" w:semiHidden="0" w:uiPriority="73" w:unhideWhenUsed="0"/>
+    <w:lsdException w:name="Light Shading Accent 3" w:semiHidden="0" w:uiPriority="60" w:unhideWhenUsed="0"/>
+    <w:lsdException w:name="Light List Accent 3" w:semiHidden="0" w:uiPriority="61" w:unhideWhenUsed="0"/>
+    <w:lsdException w:name="Light Grid Accent 3" w:semiHidden="0" w:uiPriority="62" w:unhideWhenUsed="0"/>
+    <w:lsdException w:name="Medium Shading 1 Accent 3" w:semiHidden="0" w:uiPriority="63" w:unhideWhenUsed="0"/>
+    <w:lsdException w:name="Medium Shading 2 Accent 3" w:semiHidden="0" w:uiPriority="64" w:unhideWhenUsed="0"/>
+    <w:lsdException w:name="Medium List 1 Accent 3" w:semiHidden="0" w:uiPriority="65" w:unhideWhenUsed="0"/>
+    <w:lsdException w:name="Medium List 2 Accent 3" w:semiHidden="0" w:uiPriority="66" w:unhideWhenUsed="0"/>
+    <w:lsdException w:name="Medium Grid 1 Accent 3" w:semiHidden="0" w:uiPriority="67" w:unhideWhenUsed="0"/>
+    <w:lsdException w:name="Medium Grid 2 Accent 3" w:semiHidden="0" w:uiPriority="68" w:unhideWhenUsed="0"/>
+    <w:lsdException w:name="Medium Grid 3 Accent 3" w:semiHidden="0" w:uiPriority="69" w:unhideWhenUsed="0"/>
+    <w:lsdException w:name="Dark List Accent 3" w:semiHidden="0" w:uiPriority="70" w:unhideWhenUsed="0"/>
+    <w:lsdException w:name="Colorful Shading Accent 3" w:semiHidden="0" w:uiPriority="71" w:unhideWhenUsed="0"/>
+    <w:lsdException w:name="Colorful List Accent 3" w:semiHidden="0" w:uiPriority="72" w:unhideWhenUsed="0"/>
+    <w:lsdException w:name="Colorful Grid Accent 3" w:semiHidden="0" w:uiPriority="73" w:unhideWhenUsed="0"/>
+    <w:lsdException w:name="Light Shading Accent 4" w:semiHidden="0" w:uiPriority="60" w:unhideWhenUsed="0"/>
+    <w:lsdException w:name="Light List Accent 4" w:semiHidden="0" w:uiPriority="61" w:unhideWhenUsed="0"/>
+    <w:lsdException w:name="Light Grid Accent 4" w:semiHidden="0" w:uiPriority="62" w:unhideWhenUsed="0"/>
+    <w:lsdException w:name="Medium Shading 1 Accent 4" w:semiHidden="0" w:uiPriority="63" w:unhideWhenUsed="0"/>
+    <w:lsdException w:name="Medium Shading 2 Accent 4" w:semiHidden="0" w:uiPriority="64" w:unhideWhenUsed="0"/>
+    <w:lsdException w:name="Medium List 1 Accent 4" w:semiHidden="0" w:uiPriority="65" w:unhideWhenUsed="0"/>
+    <w:lsdException w:name="Medium List 2 Accent 4" w:semiHidden="0" w:uiPriority="66" w:unhideWhenUsed="0"/>
+    <w:lsdException w:name="Medium Grid 1 Accent 4" w:semiHidden="0" w:uiPriority="67" w:unhideWhenUsed="0"/>
+    <w:lsdException w:name="Medium Grid 2 Accent 4" w:semiHidden="0" w:uiPriority="68" w:unhideWhenUsed="0"/>
+    <w:lsdException w:name="Medium Grid 3 Accent 4" w:semiHidden="0" w:uiPriority="69" w:unhideWhenUsed="0"/>
+    <w:lsdException w:name="Dark List Accent 4" w:semiHidden="0" w:uiPriority="70" w:unhideWhenUsed="0"/>
+    <w:lsdException w:name="Colorful Shading Accent 4" w:semiHidden="0" w:uiPriority="71" w:unhideWhenUsed="0"/>
+    <w:lsdException w:name="Colorful List Accent 4" w:semiHidden="0" w:uiPriority="72" w:unhideWhenUsed="0"/>
+    <w:lsdException w:name="Colorful Grid Accent 4" w:semiHidden="0" w:uiPriority="73" w:unhideWhenUsed="0"/>
+    <w:lsdException w:name="Light Shading Accent 5" w:semiHidden="0" w:uiPriority="60" w:unhideWhenUsed="0"/>
+    <w:lsdException w:name="Light List Accent 5" w:semiHidden="0" w:uiPriority="61" w:unhideWhenUsed="0"/>
+    <w:lsdException w:name="Light Grid Accent 5" w:semiHidden="0" w:uiPriority="62" w:unhideWhenUsed="0"/>
+    <w:lsdException w:name="Medium Shading 1 Accent 5" w:semiHidden="0" w:uiPriority="63" w:unhideWhenUsed="0"/>
+    <w:lsdException w:name="Medium Shading 2 Accent 5" w:semiHidden="0" w:uiPriority="64" w:unhideWhenUsed="0"/>
+    <w:lsdException w:name="Medium List 1 Accent 5" w:semiHidden="0" w:uiPriority="65" w:unhideWhenUsed="0"/>
+    <w:lsdException w:name="Medium List 2 Accent 5" w:semiHidden="0" w:uiPriority="66" w:unhideWhenUsed="0"/>
+    <w:lsdException w:name="Medium Grid 1 Accent 5" w:semiHidden="0" w:uiPriority="67" w:unhideWhenUsed="0"/>
+    <w:lsdException w:name="Medium Grid 2 Accent 5" w:semiHidden="0" w:uiPriority="68" w:unhideWhenUsed="0"/>
+    <w:lsdException w:name="Medium Grid 3 Accent 5" w:semiHidden="0" w:uiPriority="69" w:unhideWhenUsed="0"/>
+    <w:lsdException w:name="Dark List Accent 5" w:semiHidden="0" w:uiPriority="70" w:unhideWhenUsed="0"/>
+    <w:lsdException w:name="Colorful Shading Accent 5" w:semiHidden="0" w:uiPriority="71" w:unhideWhenUsed="0"/>
+    <w:lsdException w:name="Colorful List Accent 5" w:semiHidden="0" w:uiPriority="72" w:unhideWhenUsed="0"/>
+    <w:lsdException w:name="Colorful Grid Accent 5" w:semiHidden="0" w:uiPriority="73" w:unhideWhenUsed="0"/>
+    <w:lsdException w:name="Light Shading Accent 6" w:semiHidden="0" w:uiPriority="60" w:unhideWhenUsed="0"/>
+    <w:lsdException w:name="Light List Accent 6" w:semiHidden="0" w:uiPriority="61" w:unhideWhenUsed="0"/>
+    <w:lsdException w:name="Light Grid Accent 6" w:semiHidden="0" w:uiPriority="62" w:unhideWhenUsed="0"/>
+    <w:lsdException w:name="Medium Shading 1 Accent 6" w:semiHidden="0" w:uiPriority="63" w:unhideWhenUsed="0"/>
+    <w:lsdException w:name="Medium Shading 2 Accent 6" w:semiHidden="0" w:uiPriority="64" w:unhideWhenUsed="0"/>
+    <w:lsdException w:name="Medium List 1 Accent 6" w:semiHidden="0" w:uiPriority="65" w:unhideWhenUsed="0"/>
+    <w:lsdException w:name="Medium List 2 Accent 6" w:semiHidden="0" w:uiPriority="66" w:unhideWhenUsed="0"/>
+    <w:lsdException w:name="Medium Grid 1 Accent 6" w:semiHidden="0" w:uiPriority="67" w:unhideWhenUsed="0"/>
+    <w:lsdException w:name="Medium Grid 2 Accent 6" w:semiHidden="0" w:uiPriority="68" w:unhideWhenUsed="0"/>
+    <w:lsdException w:name="Medium Grid 3 Accent 6" w:semiHidden="0" w:uiPriority="69" w:unhideWhenUsed="0"/>
+    <w:lsdException w:name="Dark List Accent 6" w:semiHidden="0" w:uiPriority="70" w:unhideWhenUsed="0"/>
+    <w:lsdException w:name="Colorful Shading Accent 6" w:semiHidden="0" w:uiPriority="71" w:unhideWhenUsed="0"/>
+    <w:lsdException w:name="Colorful List Accent 6" w:semiHidden="0" w:uiPriority="72" w:unhideWhenUsed="0"/>
+    <w:lsdException w:name="Colorful Grid Accent 6" w:semiHidden="0" w:uiPriority="73" w:unhideWhenUsed="0"/>
+    <w:lsdException w:name="Subtle Emphasis" w:semiHidden="0" w:uiPriority="19" w:unhideWhenUsed="0" w:qFormat="1"/>
+    <w:lsdException w:name="Intense Emphasis" w:semiHidden="0" w:uiPriority="21" w:unhideWhenUsed="0" w:qFormat="1"/>
+    <w:lsdException w:name="Subtle Reference" w:semiHidden="0" w:uiPriority="31" w:unhideWhenUsed="0" w:qFormat="1"/>
+    <w:lsdException w:name="Intense Reference" w:semiHidden="0" w:uiPriority="32" w:unhideWhenUsed="0" w:qFormat="1"/>
+    <w:lsdException w:name="Book Title" w:semiHidden="0" w:uiPriority="33" w:unhideWhenUsed="0" w:qFormat="1"/>
+    <w:lsdException w:name="Bibliography" w:uiPriority="37"/>
+    <w:lsdException w:name="TOC Heading" w:uiPriority="39" w:qFormat="1"/>
+  </w:latentStyles>
+  <w:style w:type="paragraph" w:default="1" w:styleId="Normal">
+    <w:name w:val="Normal"/>
+    <w:rPr>
+      <w:sz w:val="24"/>
+      <w:szCs w:val="24"/>
+    </w:rPr>
+  </w:style>
+  <w:style w:type="paragraph" w:styleId="Heading2">
+    <w:name w:val="heading 2"/>
+    <w:next w:val="Body"/>
+    <w:pPr>
+      <w:keepNext/>
+      <w:spacing w:before="140"/>
+      <w:outlineLvl w:val="1"/>
+    </w:pPr>
+    <w:rPr>
+      <w:rFonts w:ascii="Helvetica" w:hAnsi="Helvetica" w:cs="Arial Unicode MS"/>
+      <w:b/>
+      <w:bCs/>
+      <w:color w:val="000000"/>
+      <w:sz w:val="24"/>
+      <w:szCs w:val="24"/>
+    </w:rPr>
+  </w:style>
+  <w:style w:type="paragraph" w:styleId="Heading3">
+    <w:name w:val="heading 3"/>
+    <w:basedOn w:val="Normal"/>
+    <w:next w:val="Normal"/>
+    <w:link w:val="Heading3Char"/>
+    <w:uiPriority w:val="9"/>
+    <w:semiHidden/>
+    <w:unhideWhenUsed/>
+    <w:qFormat/>
+    <w:rsid w:val="00CA752E"/>
+    <w:pPr>
+      <w:keepNext/>
+      <w:keepLines/>
+      <w:spacing w:before="40"/>
+      <w:outlineLvl w:val="2"/>
+    </w:pPr>
+    <w:rPr>
+      <w:rFonts w:asciiTheme="majorHAnsi" w:eastAsiaTheme="majorEastAsia" w:hAnsiTheme="majorHAnsi" w:cstheme="majorBidi"/>
+      <w:color w:val="1F4E69" w:themeColor="accent1" w:themeShade="7F"/>
+    </w:rPr>
+  </w:style>
+  <w:style w:type="character" w:default="1" w:styleId="DefaultParagraphFont">
+    <w:name w:val="Default Paragraph Font"/>
+    <w:uiPriority w:val="1"/>
+    <w:semiHidden/>
+    <w:unhideWhenUsed/>
+  </w:style>
+  <w:style w:type="table" w:default="1" w:styleId="TableNormal">
+    <w:name w:val="Normal Table"/>
+    <w:uiPriority w:val="99"/>
+    <w:semiHidden/>
+    <w:unhideWhenUsed/>
+    <w:tblPr>
+      <w:tblInd w:w="0" w:type="dxa"/>
+      <w:tblCellMar>
+        <w:top w:w="0" w:type="dxa"/>
+        <w:left w:w="108" w:type="dxa"/>
+        <w:bottom w:w="0" w:type="dxa"/>
+        <w:right w:w="108" w:type="dxa"/>
+      </w:tblCellMar>
+    </w:tblPr>
+  </w:style>
+  <w:style w:type="numbering" w:default="1" w:styleId="NoList">
+    <w:name w:val="No List"/>
+    <w:uiPriority w:val="99"/>
+    <w:semiHidden/>
+    <w:unhideWhenUsed/>
+  </w:style>
+  <w:style w:type="character" w:styleId="Hyperlink">
+    <w:name w:val="Hyperlink"/>
+    <w:rPr>
+      <w:u w:val="single"/>
+    </w:rPr>
+  </w:style>
+  <w:style w:type="paragraph" w:styleId="Title">
+    <w:name w:val="Title"/>
+    <w:next w:val="Body"/>
+    <w:pPr>
+      <w:keepNext/>
+    </w:pPr>
+    <w:rPr>
+      <w:rFonts w:ascii="Helvetica" w:hAnsi="Helvetica" w:cs="Arial Unicode MS"/>
+      <w:b/>
+      <w:bCs/>
+      <w:color w:val="000000"/>
+      <w:sz w:val="60"/>
+      <w:szCs w:val="60"/>
+    </w:rPr>
+  </w:style>
+  <w:style w:type="paragraph" w:customStyle="1" w:styleId="Body">
+    <w:name w:val="Body"/>
+    <w:pPr>
+      <w:spacing w:after="100"/>
+    </w:pPr>
+    <w:rPr>
+      <w:rFonts w:ascii="Helvetica" w:hAnsi="Helvetica" w:cs="Arial Unicode MS"/>
+      <w:color w:val="000000"/>
+      <w:sz w:val="22"/>
+      <w:szCs w:val="22"/>
+    </w:rPr>
+  </w:style>
+  <w:style w:type="paragraph" w:customStyle="1" w:styleId="Heading">
+    <w:name w:val="Heading"/>
+    <w:next w:val="Body"/>
+    <w:pPr>
+      <w:keepNext/>
+      <w:spacing w:before="100" w:after="100"/>
+      <w:outlineLvl w:val="0"/>
+    </w:pPr>
+    <w:rPr>
+      <w:rFonts w:ascii="Helvetica" w:hAnsi="Helvetica" w:cs="Arial Unicode MS"/>
+      <w:b/>
+      <w:bCs/>
+      <w:color w:val="000000"/>
+      <w:sz w:val="36"/>
+      <w:szCs w:val="36"/>
+    </w:rPr>
+  </w:style>
+  <w:style w:type="numbering" w:customStyle="1" w:styleId="Bullet">
+    <w:name w:val="Bullet"/>
+    <w:pPr>
+      <w:numPr>
+        <w:numId w:val="1"/>
+      </w:numPr>
+    </w:pPr>
+  </w:style>
+  <w:style w:type="character" w:customStyle="1" w:styleId="Hyperlink0">
+    <w:name w:val="Hyperlink.0"/>
+    <w:basedOn w:val="Hyperlink"/>
+    <w:rPr>
+      <w:u w:val="single"/>
+    </w:rPr>
+  </w:style>
+  <w:style w:type="numbering" w:customStyle="1" w:styleId="Dash">
+    <w:name w:val="Dash"/>
+    <w:pPr>
+      <w:numPr>
+        <w:numId w:val="3"/>
+      </w:numPr>
+    </w:pPr>
+  </w:style>
+  <w:style w:type="paragraph" w:styleId="BalloonText">
+    <w:name w:val="Balloon Text"/>
+    <w:basedOn w:val="Normal"/>
+    <w:link w:val="BalloonTextChar"/>
+    <w:uiPriority w:val="99"/>
+    <w:semiHidden/>
+    <w:unhideWhenUsed/>
+    <w:rsid w:val="00345F46"/>
+    <w:rPr>
+      <w:rFonts w:ascii="Segoe UI" w:hAnsi="Segoe UI" w:cs="Segoe UI"/>
+      <w:sz w:val="18"/>
+      <w:szCs w:val="18"/>
+    </w:rPr>
+  </w:style>
+  <w:style w:type="character" w:customStyle="1" w:styleId="BalloonTextChar">
+    <w:name w:val="Balloon Text Char"/>
+    <w:basedOn w:val="DefaultParagraphFont"/>
+    <w:link w:val="BalloonText"/>
+    <w:uiPriority w:val="99"/>
+    <w:semiHidden/>
+    <w:rsid w:val="00345F46"/>
+    <w:rPr>
+      <w:rFonts w:ascii="Segoe UI" w:hAnsi="Segoe UI" w:cs="Segoe UI"/>
+      <w:sz w:val="18"/>
+      <w:szCs w:val="18"/>
+    </w:rPr>
+  </w:style>
+  <w:style w:type="paragraph" w:styleId="FootnoteText">
+    <w:name w:val="footnote text"/>
+    <w:basedOn w:val="Normal"/>
+    <w:link w:val="FootnoteTextChar"/>
+    <w:uiPriority w:val="99"/>
+    <w:semiHidden/>
+    <w:unhideWhenUsed/>
+    <w:rsid w:val="002B664F"/>
+    <w:rPr>
+      <w:sz w:val="20"/>
+      <w:szCs w:val="20"/>
+    </w:rPr>
+  </w:style>
+  <w:style w:type="character" w:customStyle="1" w:styleId="FootnoteTextChar">
+    <w:name w:val="Footnote Text Char"/>
+    <w:basedOn w:val="DefaultParagraphFont"/>
+    <w:link w:val="FootnoteText"/>
+    <w:uiPriority w:val="99"/>
+    <w:semiHidden/>
+    <w:rsid w:val="002B664F"/>
+  </w:style>
+  <w:style w:type="character" w:styleId="FootnoteReference">
+    <w:name w:val="footnote reference"/>
+    <w:basedOn w:val="DefaultParagraphFont"/>
+    <w:uiPriority w:val="99"/>
+    <w:semiHidden/>
+    <w:unhideWhenUsed/>
+    <w:rsid w:val="002B664F"/>
+    <w:rPr>
+      <w:vertAlign w:val="superscript"/>
+    </w:rPr>
+  </w:style>
+  <w:style w:type="character" w:styleId="FollowedHyperlink">
+    <w:name w:val="FollowedHyperlink"/>
+    <w:basedOn w:val="DefaultParagraphFont"/>
+    <w:uiPriority w:val="99"/>
+    <w:semiHidden/>
+    <w:unhideWhenUsed/>
+    <w:rsid w:val="00E54BA0"/>
+    <w:rPr>
+      <w:color w:val="FF00FF" w:themeColor="followedHyperlink"/>
+      <w:u w:val="single"/>
+    </w:rPr>
+  </w:style>
+  <w:style w:type="character" w:customStyle="1" w:styleId="Heading3Char">
+    <w:name w:val="Heading 3 Char"/>
+    <w:basedOn w:val="DefaultParagraphFont"/>
+    <w:link w:val="Heading3"/>
+    <w:uiPriority w:val="9"/>
+    <w:semiHidden/>
+    <w:rsid w:val="00CA752E"/>
+    <w:rPr>
+      <w:rFonts w:asciiTheme="majorHAnsi" w:eastAsiaTheme="majorEastAsia" w:hAnsiTheme="majorHAnsi" w:cstheme="majorBidi"/>
+      <w:color w:val="1F4E69" w:themeColor="accent1" w:themeShade="7F"/>
+      <w:sz w:val="24"/>
+      <w:szCs w:val="24"/>
+    </w:rPr>
+  </w:style>
+</w:styles>
+</file>
+
+<file path=word/stylesWithEffects.xml><?xml version="1.0" encoding="utf-8"?>
+<w:styles xmlns:wpc="http://schemas.microsoft.com/office/word/2010/wordprocessingCanvas" xmlns:mc="http://schemas.openxmlformats.org/markup-compatibility/2006" xmlns:o="urn:schemas-microsoft-com:office:office" xmlns:r="http://schemas.openxmlformats.org/officeDocument/2006/relationships" xmlns:m="http://schemas.openxmlformats.org/officeDocument/2006/math" xmlns:v="urn:schemas-microsoft-com:vml" xmlns:wp14="http://schemas.microsoft.com/office/word/2010/wordprocessingDrawing" xmlns:wp="http://schemas.openxmlformats.org/drawingml/2006/wordprocessingDrawing" xmlns:w10="urn:schemas-microsoft-com:office:word" xmlns:w="http://schemas.openxmlformats.org/wordprocessingml/2006/main" xmlns:w14="http://schemas.microsoft.com/office/word/2010/wordml" xmlns:wpg="http://schemas.microsoft.com/office/word/2010/wordprocessingGroup" xmlns:wpi="http://schemas.microsoft.com/office/word/2010/wordprocessingInk" xmlns:wne="http://schemas.microsoft.com/office/word/2006/wordml" xmlns:wps="http://schemas.microsoft.com/office/word/2010/wordprocessingShape" mc:Ignorable="w14 wp14">
+  <w:docDefaults>
+    <w:rPrDefault>
+      <w:rPr>
+        <w:rFonts w:ascii="Times New Roman" w:eastAsia="Arial Unicode MS" w:hAnsi="Times New Roman" w:cs="Times New Roman"/>
+        <w:bdr w:val="nil"/>
+        <w:lang w:val="en-US" w:eastAsia="en-US" w:bidi="ar-SA"/>
+      </w:rPr>
+    </w:rPrDefault>
+    <w:pPrDefault>
+      <w:pPr>
+        <w:pBdr>
+          <w:top w:val="nil"/>
+          <w:left w:val="nil"/>
+          <w:bottom w:val="nil"/>
+          <w:right w:val="nil"/>
+          <w:between w:val="nil"/>
+          <w:bar w:val="nil"/>
+        </w:pBdr>
+      </w:pPr>
+    </w:pPrDefault>
+  </w:docDefaults>
+  <w:latentStyles w:defLockedState="0" w:defUIPriority="99" w:defSemiHidden="1" w:defUnhideWhenUsed="1" w:defQFormat="0" w:count="267">
+    <w:lsdException w:name="Normal" w:semiHidden="0" w:uiPriority="0" w:unhideWhenUsed="0" w:qFormat="1"/>
+    <w:lsdException w:name="heading 1" w:semiHidden="0" w:uiPriority="9" w:unhideWhenUsed="0" w:qFormat="1"/>
+    <w:lsdException w:name="heading 2" w:uiPriority="9" w:qFormat="1"/>
+    <w:lsdException w:name="heading 3" w:uiPriority="9" w:qFormat="1"/>
+    <w:lsdException w:name="heading 4" w:uiPriority="9" w:qFormat="1"/>
+    <w:lsdException w:name="heading 5" w:uiPriority="9" w:qFormat="1"/>
+    <w:lsdException w:name="heading 6" w:uiPriority="9" w:qFormat="1"/>
+    <w:lsdException w:name="heading 7" w:uiPriority="9" w:qFormat="1"/>
+    <w:lsdException w:name="heading 8" w:uiPriority="9" w:qFormat="1"/>
+    <w:lsdException w:name="heading 9" w:uiPriority="9" w:qFormat="1"/>
+    <w:lsdException w:name="toc 1" w:uiPriority="39"/>
+    <w:lsdException w:name="toc 2" w:uiPriority="39"/>
+    <w:lsdException w:name="toc 3" w:uiPriority="39"/>
+    <w:lsdException w:name="toc 4" w:uiPriority="39"/>
+    <w:lsdException w:name="toc 5" w:uiPriority="39"/>
+    <w:lsdException w:name="toc 6" w:uiPriority="39"/>
+    <w:lsdException w:name="toc 7" w:uiPriority="39"/>
+    <w:lsdException w:name="toc 8" w:uiPriority="39"/>
+    <w:lsdException w:name="toc 9" w:uiPriority="39"/>
+    <w:lsdException w:name="caption" w:uiPriority="35" w:qFormat="1"/>
+    <w:lsdException w:name="Title" w:semiHidden="0" w:uiPriority="10" w:unhideWhenUsed="0" w:qFormat="1"/>
+    <w:lsdException w:name="Default Paragraph Font" w:uiPriority="1"/>
+    <w:lsdException w:name="Subtitle" w:semiHidden="0" w:uiPriority="11" w:unhideWhenUsed="0" w:qFormat="1"/>
+    <w:lsdException w:name="Strong" w:semiHidden="0" w:uiPriority="22" w:unhideWhenUsed="0" w:qFormat="1"/>
+    <w:lsdException w:name="Emphasis" w:semiHidden="0" w:uiPriority="20" w:unhideWhenUsed="0" w:qFormat="1"/>
+    <w:lsdException w:name="Table Grid" w:semiHidden="0" w:uiPriority="39" w:unhideWhenUsed="0"/>
+    <w:lsdException w:name="Placeholder Text" w:unhideWhenUsed="0"/>
+    <w:lsdException w:name="No Spacing" w:semiHidden="0" w:uiPriority="1" w:unhideWhenUsed="0" w:qFormat="1"/>
+    <w:lsdException w:name="Light Shading" w:semiHidden="0" w:uiPriority="60" w:unhideWhenUsed="0"/>
+    <w:lsdException w:name="Light List" w:semiHidden="0" w:uiPriority="61" w:unhideWhenUsed="0"/>
+    <w:lsdException w:name="Light Grid" w:semiHidden="0" w:uiPriority="62" w:unhideWhenUsed="0"/>
+    <w:lsdException w:name="Medium Shading 1" w:semiHidden="0" w:uiPriority="63" w:unhideWhenUsed="0"/>
+    <w:lsdException w:name="Medium Shading 2" w:semiHidden="0" w:uiPriority="64" w:unhideWhenUsed="0"/>
+    <w:lsdException w:name="Medium List 1" w:semiHidden="0" w:uiPriority="65" w:unhideWhenUsed="0"/>
+    <w:lsdException w:name="Medium List 2" w:semiHidden="0" w:uiPriority="66" w:unhideWhenUsed="0"/>
+    <w:lsdException w:name="Medium Grid 1" w:semiHidden="0" w:uiPriority="67" w:unhideWhenUsed="0"/>
+    <w:lsdException w:name="Medium Grid 2" w:semiHidden="0" w:uiPriority="68" w:unhideWhenUsed="0"/>
+    <w:lsdException w:name="Medium Grid 3" w:semiHidden="0" w:uiPriority="69" w:unhideWhenUsed="0"/>
+    <w:lsdException w:name="Dark List" w:semiHidden="0" w:uiPriority="70" w:unhideWhenUsed="0"/>
+    <w:lsdException w:name="Colorful Shading" w:semiHidden="0" w:uiPriority="71" w:unhideWhenUsed="0"/>
+    <w:lsdException w:name="Colorful List" w:semiHidden="0" w:uiPriority="72" w:unhideWhenUsed="0"/>
+    <w:lsdException w:name="Colorful Grid" w:semiHidden="0" w:uiPriority="73" w:unhideWhenUsed="0"/>
+    <w:lsdException w:name="Light Shading Accent 1" w:semiHidden="0" w:uiPriority="60" w:unhideWhenUsed="0"/>
+    <w:lsdException w:name="Light List Accent 1" w:semiHidden="0" w:uiPriority="61" w:unhideWhenUsed="0"/>
+    <w:lsdException w:name="Light Grid Accent 1" w:semiHidden="0" w:uiPriority="62" w:unhideWhenUsed="0"/>
+    <w:lsdException w:name="Medium Shading 1 Accent 1" w:semiHidden="0" w:uiPriority="63" w:unhideWhenUsed="0"/>
+    <w:lsdException w:name="Medium Shading 2 Accent 1" w:semiHidden="0" w:uiPriority="64" w:unhideWhenUsed="0"/>
+    <w:lsdException w:name="Medium List 1 Accent 1" w:semiHidden="0" w:uiPriority="65" w:unhideWhenUsed="0"/>
+    <w:lsdException w:name="Revision" w:unhideWhenUsed="0"/>
+    <w:lsdException w:name="List Paragraph" w:semiHidden="0" w:uiPriority="34" w:unhideWhenUsed="0" w:qFormat="1"/>
+    <w:lsdException w:name="Quote" w:semiHidden="0" w:uiPriority="29" w:unhideWhenUsed="0" w:qFormat="1"/>
+    <w:lsdException w:name="Intense Quote" w:semiHidden="0" w:uiPriority="30" w:unhideWhenUsed="0" w:qFormat="1"/>
+    <w:lsdException w:name="Medium List 2 Accent 1" w:semiHidden="0" w:uiPriority="66" w:unhideWhenUsed="0"/>
+    <w:lsdException w:name="Medium Grid 1 Accent 1" w:semiHidden="0" w:uiPriority="67" w:unhideWhenUsed="0"/>
+    <w:lsdException w:name="Medium Grid 2 Accent 1" w:semiHidden="0" w:uiPriority="68" w:unhideWhenUsed="0"/>
+    <w:lsdException w:name="Medium Grid 3 Accent 1" w:semiHidden="0" w:uiPriority="69" w:unhideWhenUsed="0"/>
+    <w:lsdException w:name="Dark List Accent 1" w:semiHidden="0" w:uiPriority="70" w:unhideWhenUsed="0"/>
+    <w:lsdException w:name="Colorful Shading Accent 1" w:semiHidden="0" w:uiPriority="71" w:unhideWhenUsed="0"/>
+    <w:lsdException w:name="Colorful List Accent 1" w:semiHidden="0" w:uiPriority="72" w:unhideWhenUsed="0"/>
+    <w:lsdException w:name="Colorful Grid Accent 1" w:semiHidden="0" w:uiPriority="73" w:unhideWhenUsed="0"/>
+    <w:lsdException w:name="Light Shading Accent 2" w:semiHidden="0" w:uiPriority="60" w:unhideWhenUsed="0"/>
+    <w:lsdException w:name="Light List Accent 2" w:semiHidden="0" w:uiPriority="61" w:unhideWhenUsed="0"/>
+    <w:lsdException w:name="Light Grid Accent 2" w:semiHidden="0" w:uiPriority="62" w:unhideWhenUsed="0"/>
+    <w:lsdException w:name="Medium Shading 1 Accent 2" w:semiHidden="0" w:uiPriority="63" w:unhideWhenUsed="0"/>
+    <w:lsdException w:name="Medium Shading 2 Accent 2" w:semiHidden="0" w:uiPriority="64" w:unhideWhenUsed="0"/>
+    <w:lsdException w:name="Medium List 1 Accent 2" w:semiHidden="0" w:uiPriority="65" w:unhideWhenUsed="0"/>
+    <w:lsdException w:name="Medium List 2 Accent 2" w:semiHidden="0" w:uiPriority="66" w:unhideWhenUsed="0"/>
+    <w:lsdException w:name="Medium Grid 1 Accent 2" w:semiHidden="0" w:uiPriority="67" w:unhideWhenUsed="0"/>
+    <w:lsdException w:name="Medium Grid 2 Accent 2" w:semiHidden="0" w:uiPriority="68" w:unhideWhenUsed="0"/>
+    <w:lsdException w:name="Medium Grid 3 Accent 2" w:semiHidden="0" w:uiPriority="69" w:unhideWhenUsed="0"/>
+    <w:lsdException w:name="Dark List Accent 2" w:semiHidden="0" w:uiPriority="70" w:unhideWhenUsed="0"/>
+    <w:lsdException w:name="Colorful Shading Accent 2" w:semiHidden="0" w:uiPriority="71" w:unhideWhenUsed="0"/>
+    <w:lsdException w:name="Colorful List Accent 2" w:semiHidden="0" w:uiPriority="72" w:unhideWhenUsed="0"/>
+    <w:lsdException w:name="Colorful Grid Accent 2" w:semiHidden="0" w:uiPriority="73" w:unhideWhenUsed="0"/>
+    <w:lsdException w:name="Light Shading Accent 3" w:semiHidden="0" w:uiPriority="60" w:unhideWhenUsed="0"/>
+    <w:lsdException w:name="Light List Accent 3" w:semiHidden="0" w:uiPriority="61" w:unhideWhenUsed="0"/>
+    <w:lsdException w:name="Light Grid Accent 3" w:semiHidden="0" w:uiPriority="62" w:unhideWhenUsed="0"/>
+    <w:lsdException w:name="Medium Shading 1 Accent 3" w:semiHidden="0" w:uiPriority="63" w:unhideWhenUsed="0"/>
+    <w:lsdException w:name="Medium Shading 2 Accent 3" w:semiHidden="0" w:uiPriority="64" w:unhideWhenUsed="0"/>
+    <w:lsdException w:name="Medium List 1 Accent 3" w:semiHidden="0" w:uiPriority="65" w:unhideWhenUsed="0"/>
+    <w:lsdException w:name="Medium List 2 Accent 3" w:semiHidden="0" w:uiPriority="66" w:unhideWhenUsed="0"/>
+    <w:lsdException w:name="Medium Grid 1 Accent 3" w:semiHidden="0" w:uiPriority="67" w:unhideWhenUsed="0"/>
+    <w:lsdException w:name="Medium Grid 2 Accent 3" w:semiHidden="0" w:uiPriority="68" w:unhideWhenUsed="0"/>
+    <w:lsdException w:name="Medium Grid 3 Accent 3" w:semiHidden="0" w:uiPriority="69" w:unhideWhenUsed="0"/>
+    <w:lsdException w:name="Dark List Accent 3" w:semiHidden="0" w:uiPriority="70" w:unhideWhenUsed="0"/>
+    <w:lsdException w:name="Colorful Shading Accent 3" w:semiHidden="0" w:uiPriority="71" w:unhideWhenUsed="0"/>
+    <w:lsdException w:name="Colorful List Accent 3" w:semiHidden="0" w:uiPriority="72" w:unhideWhenUsed="0"/>
+    <w:lsdException w:name="Colorful Grid Accent 3" w:semiHidden="0" w:uiPriority="73" w:unhideWhenUsed="0"/>
+    <w:lsdException w:name="Light Shading Accent 4" w:semiHidden="0" w:uiPriority="60" w:unhideWhenUsed="0"/>
+    <w:lsdException w:name="Light List Accent 4" w:semiHidden="0" w:uiPriority="61" w:unhideWhenUsed="0"/>
+    <w:lsdException w:name="Light Grid Accent 4" w:semiHidden="0" w:uiPriority="62" w:unhideWhenUsed="0"/>
+    <w:lsdException w:name="Medium Shading 1 Accent 4" w:semiHidden="0" w:uiPriority="63" w:unhideWhenUsed="0"/>
+    <w:lsdException w:name="Medium Shading 2 Accent 4" w:semiHidden="0" w:uiPriority="64" w:unhideWhenUsed="0"/>
+    <w:lsdException w:name="Medium List 1 Accent 4" w:semiHidden="0" w:uiPriority="65" w:unhideWhenUsed="0"/>
+    <w:lsdException w:name="Medium List 2 Accent 4" w:semiHidden="0" w:uiPriority="66" w:unhideWhenUsed="0"/>
+    <w:lsdException w:name="Medium Grid 1 Accent 4" w:semiHidden="0" w:uiPriority="67" w:unhideWhenUsed="0"/>
+    <w:lsdException w:name="Medium Grid 2 Accent 4" w:semiHidden="0" w:uiPriority="68" w:unhideWhenUsed="0"/>
+    <w:lsdException w:name="Medium Grid 3 Accent 4" w:semiHidden="0" w:uiPriority="69" w:unhideWhenUsed="0"/>
+    <w:lsdException w:name="Dark List Accent 4" w:semiHidden="0" w:uiPriority="70" w:unhideWhenUsed="0"/>
+    <w:lsdException w:name="Colorful Shading Accent 4" w:semiHidden="0" w:uiPriority="71" w:unhideWhenUsed="0"/>
+    <w:lsdException w:name="Colorful List Accent 4" w:semiHidden="0" w:uiPriority="72" w:unhideWhenUsed="0"/>
+    <w:lsdException w:name="Colorful Grid Accent 4" w:semiHidden="0" w:uiPriority="73" w:unhideWhenUsed="0"/>
+    <w:lsdException w:name="Light Shading Accent 5" w:semiHidden="0" w:uiPriority="60" w:unhideWhenUsed="0"/>
+    <w:lsdException w:name="Light List Accent 5" w:semiHidden="0" w:uiPriority="61" w:unhideWhenUsed="0"/>
+    <w:lsdException w:name="Light Grid Accent 5" w:semiHidden="0" w:uiPriority="62" w:unhideWhenUsed="0"/>
+    <w:lsdException w:name="Medium Shading 1 Accent 5" w:semiHidden="0" w:uiPriority="63" w:unhideWhenUsed="0"/>
+    <w:lsdException w:name="Medium Shading 2 Accent 5" w:semiHidden="0" w:uiPriority="64" w:unhideWhenUsed="0"/>
+    <w:lsdException w:name="Medium List 1 Accent 5" w:semiHidden="0" w:uiPriority="65" w:unhideWhenUsed="0"/>
+    <w:lsdException w:name="Medium List 2 Accent 5" w:semiHidden="0" w:uiPriority="66" w:unhideWhenUsed="0"/>
+    <w:lsdException w:name="Medium Grid 1 Accent 5" w:semiHidden="0" w:uiPriority="67" w:unhideWhenUsed="0"/>
+    <w:lsdException w:name="Medium Grid 2 Accent 5" w:semiHidden="0" w:uiPriority="68" w:unhideWhenUsed="0"/>
+    <w:lsdException w:name="Medium Grid 3 Accent 5" w:semiHidden="0" w:uiPriority="69" w:unhideWhenUsed="0"/>
+    <w:lsdException w:name="Dark List Accent 5" w:semiHidden="0" w:uiPriority="70" w:unhideWhenUsed="0"/>
+    <w:lsdException w:name="Colorful Shading Accent 5" w:semiHidden="0" w:uiPriority="71" w:unhideWhenUsed="0"/>
+    <w:lsdException w:name="Colorful List Accent 5" w:semiHidden="0" w:uiPriority="72" w:unhideWhenUsed="0"/>
+    <w:lsdException w:name="Colorful Grid Accent 5" w:semiHidden="0" w:uiPriority="73" w:unhideWhenUsed="0"/>
+    <w:lsdException w:name="Light Shading Accent 6" w:semiHidden="0" w:uiPriority="60" w:unhideWhenUsed="0"/>
+    <w:lsdException w:name="Light List Accent 6" w:semiHidden="0" w:uiPriority="61" w:unhideWhenUsed="0"/>
+    <w:lsdException w:name="Light Grid Accent 6" w:semiHidden="0" w:uiPriority="62" w:unhideWhenUsed="0"/>
+    <w:lsdException w:name="Medium Shading 1 Accent 6" w:semiHidden="0" w:uiPriority="63" w:unhideWhenUsed="0"/>
+    <w:lsdException w:name="Medium Shading 2 Accent 6" w:semiHidden="0" w:uiPriority="64" w:unhideWhenUsed="0"/>
+    <w:lsdException w:name="Medium List 1 Accent 6" w:semiHidden="0" w:uiPriority="65" w:unhideWhenUsed="0"/>
+    <w:lsdException w:name="Medium List 2 Accent 6" w:semiHidden="0" w:uiPriority="66" w:unhideWhenUsed="0"/>
+    <w:lsdException w:name="Medium Grid 1 Accent 6" w:semiHidden="0" w:uiPriority="67" w:unhideWhenUsed="0"/>
+    <w:lsdException w:name="Medium Grid 2 Accent 6" w:semiHidden="0" w:uiPriority="68" w:unhideWhenUsed="0"/>
+    <w:lsdException w:name="Medium Grid 3 Accent 6" w:semiHidden="0" w:uiPriority="69" w:unhideWhenUsed="0"/>
+    <w:lsdException w:name="Dark List Accent 6" w:semiHidden="0" w:uiPriority="70" w:unhideWhenUsed="0"/>
+    <w:lsdException w:name="Colorful Shading Accent 6" w:semiHidden="0" w:uiPriority="71" w:unhideWhenUsed="0"/>
+    <w:lsdException w:name="Colorful List Accent 6" w:semiHidden="0" w:uiPriority="72" w:unhideWhenUsed="0"/>
+    <w:lsdException w:name="Colorful Grid Accent 6" w:semiHidden="0" w:uiPriority="73" w:unhideWhenUsed="0"/>
+    <w:lsdException w:name="Subtle Emphasis" w:semiHidden="0" w:uiPriority="19" w:unhideWhenUsed="0" w:qFormat="1"/>
+    <w:lsdException w:name="Intense Emphasis" w:semiHidden="0" w:uiPriority="21" w:unhideWhenUsed="0" w:qFormat="1"/>
+    <w:lsdException w:name="Subtle Reference" w:semiHidden="0" w:uiPriority="31" w:unhideWhenUsed="0" w:qFormat="1"/>
+    <w:lsdException w:name="Intense Reference" w:semiHidden="0" w:uiPriority="32" w:unhideWhenUsed="0" w:qFormat="1"/>
+    <w:lsdException w:name="Book Title" w:semiHidden="0" w:uiPriority="33" w:unhideWhenUsed="0" w:qFormat="1"/>
+    <w:lsdException w:name="Bibliography" w:uiPriority="37"/>
+    <w:lsdException w:name="TOC Heading" w:uiPriority="39" w:qFormat="1"/>
   </w:latentStyles>
   <w:style w:type="paragraph" w:default="1" w:styleId="Normal">
     <w:name w:val="Normal"/>
@@ -4186,7 +4368,7 @@
 </file>
 
 <file path=customXml/itemProps1.xml><?xml version="1.0" encoding="utf-8"?>
-<ds:datastoreItem xmlns:ds="http://schemas.openxmlformats.org/officeDocument/2006/customXml" ds:itemID="{50133D1F-68FE-4E12-8397-9DD303140EDB}">
+<ds:datastoreItem xmlns:ds="http://schemas.openxmlformats.org/officeDocument/2006/customXml" ds:itemID="{D13065CF-2FF7-430B-B8D5-798A31757B6A}">
   <ds:schemaRefs>
     <ds:schemaRef ds:uri="http://schemas.openxmlformats.org/officeDocument/2006/bibliography"/>
   </ds:schemaRefs>

</xml_diff>